<commit_message>
Them dac ta dang kí
</commit_message>
<xml_diff>
--- a/PhongKham.docx
+++ b/PhongKham.docx
@@ -133,7 +133,29 @@
                                 <w:szCs w:val="30"/>
                               </w:rPr>
                               <w:tab/>
-                              <w:t xml:space="preserve">Môn học: </w:t>
+                              <w:t xml:space="preserve">Môn </w:t>
+                            </w:r>
+                            <w:proofErr w:type="spellStart"/>
+                            <w:r>
+                              <w:rPr>
+                                <w:rFonts w:ascii="Palatino Linotype" w:hAnsi="Palatino Linotype"/>
+                                <w:b/>
+                                <w:bCs/>
+                                <w:sz w:val="30"/>
+                                <w:szCs w:val="30"/>
+                              </w:rPr>
+                              <w:t>học</w:t>
+                            </w:r>
+                            <w:proofErr w:type="spellEnd"/>
+                            <w:r>
+                              <w:rPr>
+                                <w:rFonts w:ascii="Palatino Linotype" w:hAnsi="Palatino Linotype"/>
+                                <w:b/>
+                                <w:bCs/>
+                                <w:sz w:val="30"/>
+                                <w:szCs w:val="30"/>
+                              </w:rPr>
+                              <w:t xml:space="preserve">: </w:t>
                             </w:r>
                             <w:r>
                               <w:rPr>
@@ -143,7 +165,51 @@
                                 <w:sz w:val="30"/>
                                 <w:szCs w:val="30"/>
                               </w:rPr>
-                              <w:t>Công Nghệ Phần Mềm</w:t>
+                              <w:t xml:space="preserve">Công </w:t>
+                            </w:r>
+                            <w:proofErr w:type="spellStart"/>
+                            <w:r>
+                              <w:rPr>
+                                <w:rFonts w:ascii="Palatino Linotype" w:hAnsi="Palatino Linotype"/>
+                                <w:b/>
+                                <w:bCs/>
+                                <w:sz w:val="30"/>
+                                <w:szCs w:val="30"/>
+                              </w:rPr>
+                              <w:t>Nghệ</w:t>
+                            </w:r>
+                            <w:proofErr w:type="spellEnd"/>
+                            <w:r>
+                              <w:rPr>
+                                <w:rFonts w:ascii="Palatino Linotype" w:hAnsi="Palatino Linotype"/>
+                                <w:b/>
+                                <w:bCs/>
+                                <w:sz w:val="30"/>
+                                <w:szCs w:val="30"/>
+                              </w:rPr>
+                              <w:t xml:space="preserve"> </w:t>
+                            </w:r>
+                            <w:proofErr w:type="spellStart"/>
+                            <w:r>
+                              <w:rPr>
+                                <w:rFonts w:ascii="Palatino Linotype" w:hAnsi="Palatino Linotype"/>
+                                <w:b/>
+                                <w:bCs/>
+                                <w:sz w:val="30"/>
+                                <w:szCs w:val="30"/>
+                              </w:rPr>
+                              <w:t>Phần</w:t>
+                            </w:r>
+                            <w:proofErr w:type="spellEnd"/>
+                            <w:r>
+                              <w:rPr>
+                                <w:rFonts w:ascii="Palatino Linotype" w:hAnsi="Palatino Linotype"/>
+                                <w:b/>
+                                <w:bCs/>
+                                <w:sz w:val="30"/>
+                                <w:szCs w:val="30"/>
+                              </w:rPr>
+                              <w:t xml:space="preserve"> Mềm</w:t>
                             </w:r>
                           </w:p>
                           <w:p>
@@ -710,7 +776,29 @@
                           <w:szCs w:val="30"/>
                         </w:rPr>
                         <w:tab/>
-                        <w:t xml:space="preserve">Môn học: </w:t>
+                        <w:t xml:space="preserve">Môn </w:t>
+                      </w:r>
+                      <w:proofErr w:type="spellStart"/>
+                      <w:r>
+                        <w:rPr>
+                          <w:rFonts w:ascii="Palatino Linotype" w:hAnsi="Palatino Linotype"/>
+                          <w:b/>
+                          <w:bCs/>
+                          <w:sz w:val="30"/>
+                          <w:szCs w:val="30"/>
+                        </w:rPr>
+                        <w:t>học</w:t>
+                      </w:r>
+                      <w:proofErr w:type="spellEnd"/>
+                      <w:r>
+                        <w:rPr>
+                          <w:rFonts w:ascii="Palatino Linotype" w:hAnsi="Palatino Linotype"/>
+                          <w:b/>
+                          <w:bCs/>
+                          <w:sz w:val="30"/>
+                          <w:szCs w:val="30"/>
+                        </w:rPr>
+                        <w:t xml:space="preserve">: </w:t>
                       </w:r>
                       <w:r>
                         <w:rPr>
@@ -720,7 +808,51 @@
                           <w:sz w:val="30"/>
                           <w:szCs w:val="30"/>
                         </w:rPr>
-                        <w:t>Công Nghệ Phần Mềm</w:t>
+                        <w:t xml:space="preserve">Công </w:t>
+                      </w:r>
+                      <w:proofErr w:type="spellStart"/>
+                      <w:r>
+                        <w:rPr>
+                          <w:rFonts w:ascii="Palatino Linotype" w:hAnsi="Palatino Linotype"/>
+                          <w:b/>
+                          <w:bCs/>
+                          <w:sz w:val="30"/>
+                          <w:szCs w:val="30"/>
+                        </w:rPr>
+                        <w:t>Nghệ</w:t>
+                      </w:r>
+                      <w:proofErr w:type="spellEnd"/>
+                      <w:r>
+                        <w:rPr>
+                          <w:rFonts w:ascii="Palatino Linotype" w:hAnsi="Palatino Linotype"/>
+                          <w:b/>
+                          <w:bCs/>
+                          <w:sz w:val="30"/>
+                          <w:szCs w:val="30"/>
+                        </w:rPr>
+                        <w:t xml:space="preserve"> </w:t>
+                      </w:r>
+                      <w:proofErr w:type="spellStart"/>
+                      <w:r>
+                        <w:rPr>
+                          <w:rFonts w:ascii="Palatino Linotype" w:hAnsi="Palatino Linotype"/>
+                          <w:b/>
+                          <w:bCs/>
+                          <w:sz w:val="30"/>
+                          <w:szCs w:val="30"/>
+                        </w:rPr>
+                        <w:t>Phần</w:t>
+                      </w:r>
+                      <w:proofErr w:type="spellEnd"/>
+                      <w:r>
+                        <w:rPr>
+                          <w:rFonts w:ascii="Palatino Linotype" w:hAnsi="Palatino Linotype"/>
+                          <w:b/>
+                          <w:bCs/>
+                          <w:sz w:val="30"/>
+                          <w:szCs w:val="30"/>
+                        </w:rPr>
+                        <w:t xml:space="preserve"> Mềm</w:t>
                       </w:r>
                     </w:p>
                     <w:p>
@@ -2075,6 +2207,9 @@
       <w:r>
         <w:t xml:space="preserve"> </w:t>
       </w:r>
+      <w:r>
+        <w:t>online</w:t>
+      </w:r>
     </w:p>
     <w:tbl>
       <w:tblPr>
@@ -2150,6 +2285,9 @@
               <w:t>khám</w:t>
             </w:r>
             <w:proofErr w:type="spellEnd"/>
+            <w:r>
+              <w:t xml:space="preserve"> online</w:t>
+            </w:r>
           </w:p>
         </w:tc>
       </w:tr>
@@ -2204,7 +2342,7 @@
             </w:r>
             <w:proofErr w:type="spellEnd"/>
             <w:r>
-              <w:t xml:space="preserve">, </w:t>
+              <w:t xml:space="preserve"> </w:t>
             </w:r>
             <w:proofErr w:type="spellStart"/>
             <w:r>
@@ -2212,22 +2350,6 @@
             </w:r>
             <w:proofErr w:type="spellEnd"/>
             <w:r>
-              <w:t xml:space="preserve"> y </w:t>
-            </w:r>
-            <w:proofErr w:type="spellStart"/>
-            <w:r>
-              <w:t>tá</w:t>
-            </w:r>
-            <w:proofErr w:type="spellEnd"/>
-            <w:r>
-              <w:t xml:space="preserve"> </w:t>
-            </w:r>
-            <w:proofErr w:type="spellStart"/>
-            <w:r>
-              <w:t>hoặc</w:t>
-            </w:r>
-            <w:proofErr w:type="spellEnd"/>
-            <w:r>
               <w:t xml:space="preserve"> </w:t>
             </w:r>
             <w:proofErr w:type="spellStart"/>
@@ -2297,54 +2419,6 @@
             <w:proofErr w:type="spellStart"/>
             <w:r>
               <w:t>khám</w:t>
-            </w:r>
-            <w:proofErr w:type="spellEnd"/>
-            <w:r>
-              <w:t xml:space="preserve"> </w:t>
-            </w:r>
-            <w:proofErr w:type="spellStart"/>
-            <w:r>
-              <w:t>tại</w:t>
-            </w:r>
-            <w:proofErr w:type="spellEnd"/>
-            <w:r>
-              <w:t xml:space="preserve"> </w:t>
-            </w:r>
-            <w:proofErr w:type="spellStart"/>
-            <w:r>
-              <w:t>trực</w:t>
-            </w:r>
-            <w:proofErr w:type="spellEnd"/>
-            <w:r>
-              <w:t xml:space="preserve"> </w:t>
-            </w:r>
-            <w:proofErr w:type="spellStart"/>
-            <w:r>
-              <w:t>tiếp</w:t>
-            </w:r>
-            <w:proofErr w:type="spellEnd"/>
-            <w:r>
-              <w:t xml:space="preserve"> </w:t>
-            </w:r>
-            <w:proofErr w:type="spellStart"/>
-            <w:r>
-              <w:t>phòng</w:t>
-            </w:r>
-            <w:proofErr w:type="spellEnd"/>
-            <w:r>
-              <w:t xml:space="preserve"> </w:t>
-            </w:r>
-            <w:proofErr w:type="spellStart"/>
-            <w:r>
-              <w:t>bệnh</w:t>
-            </w:r>
-            <w:proofErr w:type="spellEnd"/>
-            <w:r>
-              <w:t xml:space="preserve"> </w:t>
-            </w:r>
-            <w:proofErr w:type="spellStart"/>
-            <w:r>
-              <w:t>hoặc</w:t>
             </w:r>
             <w:proofErr w:type="spellEnd"/>
             <w:r>
@@ -2411,17 +2485,6 @@
             <w:tcW w:w="6661" w:type="dxa"/>
           </w:tcPr>
           <w:p>
-            <w:r>
-              <w:t xml:space="preserve">Y </w:t>
-            </w:r>
-            <w:proofErr w:type="spellStart"/>
-            <w:r>
-              <w:t>tá</w:t>
-            </w:r>
-            <w:proofErr w:type="spellEnd"/>
-            <w:r>
-              <w:t xml:space="preserve">, </w:t>
-            </w:r>
             <w:proofErr w:type="spellStart"/>
             <w:r>
               <w:t>Bệnh</w:t>
@@ -2461,7 +2524,13 @@
           <w:p>
             <w:proofErr w:type="spellStart"/>
             <w:r>
-              <w:t>Tillio</w:t>
+              <w:t>T</w:t>
+            </w:r>
+            <w:r>
+              <w:t>w</w:t>
+            </w:r>
+            <w:r>
+              <w:t>illio</w:t>
             </w:r>
             <w:proofErr w:type="spellEnd"/>
           </w:p>
@@ -2475,6 +2544,7 @@
           <w:p>
             <w:proofErr w:type="spellStart"/>
             <w:r>
+              <w:lastRenderedPageBreak/>
               <w:t>Tiền</w:t>
             </w:r>
             <w:proofErr w:type="spellEnd"/>
@@ -2501,6 +2571,13 @@
             <w:tcW w:w="6661" w:type="dxa"/>
           </w:tcPr>
           <w:p>
+            <w:pPr>
+              <w:pStyle w:val="ListParagraph"/>
+              <w:numPr>
+                <w:ilvl w:val="0"/>
+                <w:numId w:val="24"/>
+              </w:numPr>
+            </w:pPr>
             <w:proofErr w:type="spellStart"/>
             <w:r>
               <w:t>Bệnh</w:t>
@@ -2544,6 +2621,70 @@
             <w:proofErr w:type="spellStart"/>
             <w:r>
               <w:t>vào</w:t>
+            </w:r>
+            <w:proofErr w:type="spellEnd"/>
+            <w:r>
+              <w:t xml:space="preserve"> </w:t>
+            </w:r>
+            <w:proofErr w:type="spellStart"/>
+            <w:r>
+              <w:t>tài</w:t>
+            </w:r>
+            <w:proofErr w:type="spellEnd"/>
+            <w:r>
+              <w:t xml:space="preserve"> </w:t>
+            </w:r>
+            <w:proofErr w:type="spellStart"/>
+            <w:r>
+              <w:t>khoản</w:t>
+            </w:r>
+            <w:proofErr w:type="spellEnd"/>
+            <w:r>
+              <w:t xml:space="preserve"> </w:t>
+            </w:r>
+            <w:proofErr w:type="spellStart"/>
+            <w:r>
+              <w:t>hoặc</w:t>
+            </w:r>
+            <w:proofErr w:type="spellEnd"/>
+            <w:r>
+              <w:t xml:space="preserve"> </w:t>
+            </w:r>
+            <w:proofErr w:type="spellStart"/>
+            <w:r>
+              <w:t>đăng</w:t>
+            </w:r>
+            <w:proofErr w:type="spellEnd"/>
+            <w:r>
+              <w:t xml:space="preserve"> </w:t>
+            </w:r>
+            <w:proofErr w:type="spellStart"/>
+            <w:r>
+              <w:t>kí</w:t>
+            </w:r>
+            <w:proofErr w:type="spellEnd"/>
+            <w:r>
+              <w:t xml:space="preserve"> </w:t>
+            </w:r>
+            <w:proofErr w:type="spellStart"/>
+            <w:r>
+              <w:t>nếu</w:t>
+            </w:r>
+            <w:proofErr w:type="spellEnd"/>
+            <w:r>
+              <w:t xml:space="preserve"> </w:t>
+            </w:r>
+            <w:proofErr w:type="spellStart"/>
+            <w:r>
+              <w:t>chưa</w:t>
+            </w:r>
+            <w:proofErr w:type="spellEnd"/>
+            <w:r>
+              <w:t xml:space="preserve"> </w:t>
+            </w:r>
+            <w:proofErr w:type="spellStart"/>
+            <w:r>
+              <w:t>có</w:t>
             </w:r>
             <w:proofErr w:type="spellEnd"/>
             <w:r>
@@ -2572,7 +2713,6 @@
           </w:tcPr>
           <w:p>
             <w:r>
-              <w:lastRenderedPageBreak/>
               <w:t xml:space="preserve">Hậu </w:t>
             </w:r>
             <w:proofErr w:type="spellStart"/>
@@ -2594,7 +2734,181 @@
           <w:tcPr>
             <w:tcW w:w="6661" w:type="dxa"/>
           </w:tcPr>
-          <w:p/>
+          <w:p>
+            <w:pPr>
+              <w:pStyle w:val="ListParagraph"/>
+              <w:numPr>
+                <w:ilvl w:val="0"/>
+                <w:numId w:val="23"/>
+              </w:numPr>
+            </w:pPr>
+            <w:proofErr w:type="spellStart"/>
+            <w:r>
+              <w:t>Bệnh</w:t>
+            </w:r>
+            <w:proofErr w:type="spellEnd"/>
+            <w:r>
+              <w:t xml:space="preserve"> </w:t>
+            </w:r>
+            <w:proofErr w:type="spellStart"/>
+            <w:r>
+              <w:t>nhân</w:t>
+            </w:r>
+            <w:proofErr w:type="spellEnd"/>
+            <w:r>
+              <w:t xml:space="preserve"> </w:t>
+            </w:r>
+            <w:proofErr w:type="spellStart"/>
+            <w:r>
+              <w:t>được</w:t>
+            </w:r>
+            <w:proofErr w:type="spellEnd"/>
+            <w:r>
+              <w:t xml:space="preserve"> </w:t>
+            </w:r>
+            <w:proofErr w:type="spellStart"/>
+            <w:r>
+              <w:t>đưa</w:t>
+            </w:r>
+            <w:proofErr w:type="spellEnd"/>
+            <w:r>
+              <w:t xml:space="preserve"> </w:t>
+            </w:r>
+            <w:proofErr w:type="spellStart"/>
+            <w:r>
+              <w:t>vào</w:t>
+            </w:r>
+            <w:proofErr w:type="spellEnd"/>
+            <w:r>
+              <w:t xml:space="preserve"> </w:t>
+            </w:r>
+            <w:proofErr w:type="spellStart"/>
+            <w:r>
+              <w:t>danh</w:t>
+            </w:r>
+            <w:proofErr w:type="spellEnd"/>
+            <w:r>
+              <w:t xml:space="preserve"> </w:t>
+            </w:r>
+            <w:proofErr w:type="spellStart"/>
+            <w:r>
+              <w:t>sách</w:t>
+            </w:r>
+            <w:proofErr w:type="spellEnd"/>
+            <w:r>
+              <w:t xml:space="preserve"> </w:t>
+            </w:r>
+            <w:proofErr w:type="spellStart"/>
+            <w:r>
+              <w:t>chờ</w:t>
+            </w:r>
+            <w:proofErr w:type="spellEnd"/>
+            <w:r>
+              <w:t xml:space="preserve"> </w:t>
+            </w:r>
+            <w:proofErr w:type="spellStart"/>
+            <w:r>
+              <w:t>khám</w:t>
+            </w:r>
+            <w:proofErr w:type="spellEnd"/>
+          </w:p>
+          <w:p>
+            <w:pPr>
+              <w:pStyle w:val="ListParagraph"/>
+              <w:numPr>
+                <w:ilvl w:val="0"/>
+                <w:numId w:val="23"/>
+              </w:numPr>
+            </w:pPr>
+            <w:proofErr w:type="spellStart"/>
+            <w:r>
+              <w:t>Hệ</w:t>
+            </w:r>
+            <w:proofErr w:type="spellEnd"/>
+            <w:r>
+              <w:t xml:space="preserve"> </w:t>
+            </w:r>
+            <w:proofErr w:type="spellStart"/>
+            <w:r>
+              <w:t>thống</w:t>
+            </w:r>
+            <w:proofErr w:type="spellEnd"/>
+            <w:r>
+              <w:t xml:space="preserve"> </w:t>
+            </w:r>
+            <w:proofErr w:type="spellStart"/>
+            <w:r>
+              <w:t>sẽ</w:t>
+            </w:r>
+            <w:proofErr w:type="spellEnd"/>
+            <w:r>
+              <w:t xml:space="preserve"> </w:t>
+            </w:r>
+            <w:proofErr w:type="spellStart"/>
+            <w:r>
+              <w:t>gửi</w:t>
+            </w:r>
+            <w:proofErr w:type="spellEnd"/>
+            <w:r>
+              <w:t xml:space="preserve"> </w:t>
+            </w:r>
+            <w:proofErr w:type="spellStart"/>
+            <w:r>
+              <w:t>thông</w:t>
+            </w:r>
+            <w:proofErr w:type="spellEnd"/>
+            <w:r>
+              <w:t xml:space="preserve"> </w:t>
+            </w:r>
+            <w:proofErr w:type="spellStart"/>
+            <w:r>
+              <w:t>báo</w:t>
+            </w:r>
+            <w:proofErr w:type="spellEnd"/>
+            <w:r>
+              <w:t xml:space="preserve"> </w:t>
+            </w:r>
+            <w:proofErr w:type="spellStart"/>
+            <w:r>
+              <w:t>xác</w:t>
+            </w:r>
+            <w:proofErr w:type="spellEnd"/>
+            <w:r>
+              <w:t xml:space="preserve"> </w:t>
+            </w:r>
+            <w:proofErr w:type="spellStart"/>
+            <w:r>
+              <w:t>nhận</w:t>
+            </w:r>
+            <w:proofErr w:type="spellEnd"/>
+            <w:r>
+              <w:t xml:space="preserve"> </w:t>
+            </w:r>
+            <w:proofErr w:type="spellStart"/>
+            <w:r>
+              <w:t>lịch</w:t>
+            </w:r>
+            <w:proofErr w:type="spellEnd"/>
+            <w:r>
+              <w:t xml:space="preserve"> </w:t>
+            </w:r>
+            <w:proofErr w:type="spellStart"/>
+            <w:r>
+              <w:t>khám</w:t>
+            </w:r>
+            <w:proofErr w:type="spellEnd"/>
+            <w:r>
+              <w:t xml:space="preserve"> </w:t>
+            </w:r>
+            <w:proofErr w:type="spellStart"/>
+            <w:r>
+              <w:t>quan</w:t>
+            </w:r>
+            <w:proofErr w:type="spellEnd"/>
+            <w:r>
+              <w:t xml:space="preserve"> SMS</w:t>
+            </w:r>
+          </w:p>
         </w:tc>
       </w:tr>
       <w:tr>
@@ -2638,7 +2952,563 @@
           <w:tcPr>
             <w:tcW w:w="6661" w:type="dxa"/>
           </w:tcPr>
-          <w:p/>
+          <w:p>
+            <w:pPr>
+              <w:pStyle w:val="ListParagraph"/>
+              <w:numPr>
+                <w:ilvl w:val="0"/>
+                <w:numId w:val="25"/>
+              </w:numPr>
+            </w:pPr>
+            <w:r>
+              <w:t xml:space="preserve">Uc </w:t>
+            </w:r>
+            <w:proofErr w:type="spellStart"/>
+            <w:r>
+              <w:t>này</w:t>
+            </w:r>
+            <w:proofErr w:type="spellEnd"/>
+            <w:r>
+              <w:t xml:space="preserve"> </w:t>
+            </w:r>
+            <w:proofErr w:type="spellStart"/>
+            <w:r>
+              <w:t>bắt</w:t>
+            </w:r>
+            <w:proofErr w:type="spellEnd"/>
+            <w:r>
+              <w:t xml:space="preserve"> </w:t>
+            </w:r>
+            <w:proofErr w:type="spellStart"/>
+            <w:r>
+              <w:t>đầu</w:t>
+            </w:r>
+            <w:proofErr w:type="spellEnd"/>
+            <w:r>
+              <w:t xml:space="preserve"> </w:t>
+            </w:r>
+            <w:proofErr w:type="spellStart"/>
+            <w:r>
+              <w:t>khi</w:t>
+            </w:r>
+            <w:proofErr w:type="spellEnd"/>
+            <w:r>
+              <w:t xml:space="preserve"> </w:t>
+            </w:r>
+            <w:proofErr w:type="spellStart"/>
+            <w:r>
+              <w:t>bệnh</w:t>
+            </w:r>
+            <w:proofErr w:type="spellEnd"/>
+            <w:r>
+              <w:t xml:space="preserve"> </w:t>
+            </w:r>
+            <w:proofErr w:type="spellStart"/>
+            <w:r>
+              <w:t>nhân</w:t>
+            </w:r>
+            <w:proofErr w:type="spellEnd"/>
+            <w:r>
+              <w:t xml:space="preserve"> </w:t>
+            </w:r>
+            <w:proofErr w:type="spellStart"/>
+            <w:r>
+              <w:t>ấn</w:t>
+            </w:r>
+            <w:proofErr w:type="spellEnd"/>
+            <w:r>
+              <w:t xml:space="preserve"> </w:t>
+            </w:r>
+            <w:proofErr w:type="spellStart"/>
+            <w:r>
+              <w:t>vào</w:t>
+            </w:r>
+            <w:proofErr w:type="spellEnd"/>
+            <w:r>
+              <w:t xml:space="preserve"> </w:t>
+            </w:r>
+            <w:proofErr w:type="spellStart"/>
+            <w:r>
+              <w:t>nút</w:t>
+            </w:r>
+            <w:proofErr w:type="spellEnd"/>
+            <w:r>
+              <w:t xml:space="preserve"> “</w:t>
+            </w:r>
+            <w:proofErr w:type="spellStart"/>
+            <w:r>
+              <w:t>Đăng</w:t>
+            </w:r>
+            <w:proofErr w:type="spellEnd"/>
+            <w:r>
+              <w:t xml:space="preserve"> </w:t>
+            </w:r>
+            <w:proofErr w:type="spellStart"/>
+            <w:r>
+              <w:t>kí</w:t>
+            </w:r>
+            <w:proofErr w:type="spellEnd"/>
+            <w:r>
+              <w:t xml:space="preserve"> </w:t>
+            </w:r>
+            <w:proofErr w:type="spellStart"/>
+            <w:r>
+              <w:t>khám</w:t>
+            </w:r>
+            <w:proofErr w:type="spellEnd"/>
+            <w:r>
+              <w:t>”.</w:t>
+            </w:r>
+          </w:p>
+          <w:p>
+            <w:pPr>
+              <w:pStyle w:val="ListParagraph"/>
+              <w:numPr>
+                <w:ilvl w:val="0"/>
+                <w:numId w:val="25"/>
+              </w:numPr>
+            </w:pPr>
+            <w:proofErr w:type="spellStart"/>
+            <w:r>
+              <w:t>Hệ</w:t>
+            </w:r>
+            <w:proofErr w:type="spellEnd"/>
+            <w:r>
+              <w:t xml:space="preserve"> </w:t>
+            </w:r>
+            <w:proofErr w:type="spellStart"/>
+            <w:r>
+              <w:t>thống</w:t>
+            </w:r>
+            <w:proofErr w:type="spellEnd"/>
+            <w:r>
+              <w:t xml:space="preserve"> </w:t>
+            </w:r>
+            <w:proofErr w:type="spellStart"/>
+            <w:r>
+              <w:t>sẽ</w:t>
+            </w:r>
+            <w:proofErr w:type="spellEnd"/>
+            <w:r>
+              <w:t xml:space="preserve"> </w:t>
+            </w:r>
+            <w:proofErr w:type="spellStart"/>
+            <w:r>
+              <w:t>yêu</w:t>
+            </w:r>
+            <w:proofErr w:type="spellEnd"/>
+            <w:r>
+              <w:t xml:space="preserve"> </w:t>
+            </w:r>
+            <w:proofErr w:type="spellStart"/>
+            <w:r>
+              <w:t>cầu</w:t>
+            </w:r>
+            <w:proofErr w:type="spellEnd"/>
+            <w:r>
+              <w:t xml:space="preserve"> </w:t>
+            </w:r>
+            <w:proofErr w:type="spellStart"/>
+            <w:r>
+              <w:t>bệnh</w:t>
+            </w:r>
+            <w:proofErr w:type="spellEnd"/>
+            <w:r>
+              <w:t xml:space="preserve"> </w:t>
+            </w:r>
+            <w:proofErr w:type="spellStart"/>
+            <w:r>
+              <w:t>nhân</w:t>
+            </w:r>
+            <w:proofErr w:type="spellEnd"/>
+            <w:r>
+              <w:t xml:space="preserve"> </w:t>
+            </w:r>
+            <w:proofErr w:type="spellStart"/>
+            <w:r>
+              <w:t>nhập</w:t>
+            </w:r>
+            <w:proofErr w:type="spellEnd"/>
+            <w:r>
+              <w:t xml:space="preserve"> </w:t>
+            </w:r>
+            <w:proofErr w:type="spellStart"/>
+            <w:r>
+              <w:t>những</w:t>
+            </w:r>
+            <w:proofErr w:type="spellEnd"/>
+            <w:r>
+              <w:t xml:space="preserve"> </w:t>
+            </w:r>
+            <w:proofErr w:type="spellStart"/>
+            <w:r>
+              <w:t>thông</w:t>
+            </w:r>
+            <w:proofErr w:type="spellEnd"/>
+            <w:r>
+              <w:t xml:space="preserve"> tin </w:t>
+            </w:r>
+            <w:proofErr w:type="spellStart"/>
+            <w:r>
+              <w:t>cần</w:t>
+            </w:r>
+            <w:proofErr w:type="spellEnd"/>
+            <w:r>
+              <w:t xml:space="preserve"> </w:t>
+            </w:r>
+            <w:proofErr w:type="spellStart"/>
+            <w:r>
+              <w:t>thiết</w:t>
+            </w:r>
+            <w:proofErr w:type="spellEnd"/>
+            <w:r>
+              <w:t xml:space="preserve"> </w:t>
+            </w:r>
+            <w:proofErr w:type="gramStart"/>
+            <w:r>
+              <w:t xml:space="preserve">( </w:t>
+            </w:r>
+            <w:proofErr w:type="spellStart"/>
+            <w:r>
+              <w:t>triệu</w:t>
+            </w:r>
+            <w:proofErr w:type="spellEnd"/>
+            <w:proofErr w:type="gramEnd"/>
+            <w:r>
+              <w:t xml:space="preserve"> </w:t>
+            </w:r>
+            <w:proofErr w:type="spellStart"/>
+            <w:r>
+              <w:t>chứng</w:t>
+            </w:r>
+            <w:proofErr w:type="spellEnd"/>
+            <w:r>
+              <w:t>, … )</w:t>
+            </w:r>
+          </w:p>
+          <w:p>
+            <w:pPr>
+              <w:pStyle w:val="ListParagraph"/>
+              <w:numPr>
+                <w:ilvl w:val="0"/>
+                <w:numId w:val="25"/>
+              </w:numPr>
+            </w:pPr>
+            <w:proofErr w:type="spellStart"/>
+            <w:r>
+              <w:t>Chọn</w:t>
+            </w:r>
+            <w:proofErr w:type="spellEnd"/>
+            <w:r>
+              <w:t xml:space="preserve"> </w:t>
+            </w:r>
+            <w:proofErr w:type="spellStart"/>
+            <w:r>
+              <w:t>bác</w:t>
+            </w:r>
+            <w:proofErr w:type="spellEnd"/>
+            <w:r>
+              <w:t xml:space="preserve"> </w:t>
+            </w:r>
+            <w:proofErr w:type="spellStart"/>
+            <w:r>
+              <w:t>sĩ</w:t>
+            </w:r>
+            <w:proofErr w:type="spellEnd"/>
+            <w:r>
+              <w:t xml:space="preserve">, </w:t>
+            </w:r>
+            <w:proofErr w:type="spellStart"/>
+            <w:r>
+              <w:t>ngày</w:t>
+            </w:r>
+            <w:proofErr w:type="spellEnd"/>
+            <w:r>
+              <w:t xml:space="preserve"> </w:t>
+            </w:r>
+            <w:proofErr w:type="spellStart"/>
+            <w:r>
+              <w:t>giờ</w:t>
+            </w:r>
+            <w:proofErr w:type="spellEnd"/>
+            <w:r>
+              <w:t xml:space="preserve"> </w:t>
+            </w:r>
+            <w:proofErr w:type="spellStart"/>
+            <w:r>
+              <w:t>khám</w:t>
+            </w:r>
+            <w:proofErr w:type="spellEnd"/>
+            <w:r>
+              <w:t xml:space="preserve"> </w:t>
+            </w:r>
+            <w:proofErr w:type="spellStart"/>
+            <w:r>
+              <w:t>phù</w:t>
+            </w:r>
+            <w:proofErr w:type="spellEnd"/>
+            <w:r>
+              <w:t xml:space="preserve"> </w:t>
+            </w:r>
+            <w:proofErr w:type="spellStart"/>
+            <w:r>
+              <w:t>hợp</w:t>
+            </w:r>
+            <w:proofErr w:type="spellEnd"/>
+          </w:p>
+          <w:p>
+            <w:pPr>
+              <w:pStyle w:val="ListParagraph"/>
+              <w:numPr>
+                <w:ilvl w:val="0"/>
+                <w:numId w:val="25"/>
+              </w:numPr>
+            </w:pPr>
+            <w:proofErr w:type="spellStart"/>
+            <w:r>
+              <w:t>Hệ</w:t>
+            </w:r>
+            <w:proofErr w:type="spellEnd"/>
+            <w:r>
+              <w:t xml:space="preserve"> </w:t>
+            </w:r>
+            <w:proofErr w:type="spellStart"/>
+            <w:r>
+              <w:t>thống</w:t>
+            </w:r>
+            <w:proofErr w:type="spellEnd"/>
+            <w:r>
+              <w:t xml:space="preserve"> </w:t>
+            </w:r>
+            <w:proofErr w:type="spellStart"/>
+            <w:r>
+              <w:t>kiểm</w:t>
+            </w:r>
+            <w:proofErr w:type="spellEnd"/>
+            <w:r>
+              <w:t xml:space="preserve"> </w:t>
+            </w:r>
+            <w:proofErr w:type="spellStart"/>
+            <w:r>
+              <w:t>tra</w:t>
+            </w:r>
+            <w:proofErr w:type="spellEnd"/>
+            <w:r>
+              <w:t xml:space="preserve"> </w:t>
+            </w:r>
+            <w:proofErr w:type="spellStart"/>
+            <w:r>
+              <w:t>lịch</w:t>
+            </w:r>
+            <w:proofErr w:type="spellEnd"/>
+            <w:r>
+              <w:t xml:space="preserve"> </w:t>
+            </w:r>
+            <w:proofErr w:type="spellStart"/>
+            <w:r>
+              <w:t>trống</w:t>
+            </w:r>
+            <w:proofErr w:type="spellEnd"/>
+            <w:r>
+              <w:t xml:space="preserve"> </w:t>
+            </w:r>
+            <w:proofErr w:type="spellStart"/>
+            <w:r>
+              <w:t>của</w:t>
+            </w:r>
+            <w:proofErr w:type="spellEnd"/>
+            <w:r>
+              <w:t xml:space="preserve"> </w:t>
+            </w:r>
+            <w:proofErr w:type="spellStart"/>
+            <w:r>
+              <w:t>bác</w:t>
+            </w:r>
+            <w:proofErr w:type="spellEnd"/>
+            <w:r>
+              <w:t xml:space="preserve"> </w:t>
+            </w:r>
+            <w:proofErr w:type="spellStart"/>
+            <w:r>
+              <w:t>sĩ</w:t>
+            </w:r>
+            <w:proofErr w:type="spellEnd"/>
+          </w:p>
+          <w:p>
+            <w:pPr>
+              <w:pStyle w:val="ListParagraph"/>
+              <w:numPr>
+                <w:ilvl w:val="0"/>
+                <w:numId w:val="25"/>
+              </w:numPr>
+            </w:pPr>
+            <w:proofErr w:type="spellStart"/>
+            <w:r>
+              <w:t>Nếu</w:t>
+            </w:r>
+            <w:proofErr w:type="spellEnd"/>
+            <w:r>
+              <w:t xml:space="preserve"> </w:t>
+            </w:r>
+            <w:proofErr w:type="spellStart"/>
+            <w:r>
+              <w:t>có</w:t>
+            </w:r>
+            <w:proofErr w:type="spellEnd"/>
+            <w:r>
+              <w:t xml:space="preserve"> </w:t>
+            </w:r>
+            <w:proofErr w:type="spellStart"/>
+            <w:r>
+              <w:t>lịch</w:t>
+            </w:r>
+            <w:proofErr w:type="spellEnd"/>
+            <w:r>
+              <w:t xml:space="preserve"> </w:t>
+            </w:r>
+            <w:proofErr w:type="spellStart"/>
+            <w:r>
+              <w:t>trống</w:t>
+            </w:r>
+            <w:proofErr w:type="spellEnd"/>
+            <w:r>
+              <w:t xml:space="preserve"> </w:t>
+            </w:r>
+            <w:proofErr w:type="spellStart"/>
+            <w:r>
+              <w:t>hiển</w:t>
+            </w:r>
+            <w:proofErr w:type="spellEnd"/>
+            <w:r>
+              <w:t xml:space="preserve"> </w:t>
+            </w:r>
+            <w:proofErr w:type="spellStart"/>
+            <w:r>
+              <w:t>thị</w:t>
+            </w:r>
+            <w:proofErr w:type="spellEnd"/>
+            <w:r>
+              <w:t xml:space="preserve"> </w:t>
+            </w:r>
+            <w:proofErr w:type="spellStart"/>
+            <w:r>
+              <w:t>thông</w:t>
+            </w:r>
+            <w:proofErr w:type="spellEnd"/>
+            <w:r>
+              <w:t xml:space="preserve"> tin </w:t>
+            </w:r>
+            <w:proofErr w:type="spellStart"/>
+            <w:r>
+              <w:t>lịch</w:t>
+            </w:r>
+            <w:proofErr w:type="spellEnd"/>
+            <w:r>
+              <w:t xml:space="preserve"> </w:t>
+            </w:r>
+            <w:proofErr w:type="spellStart"/>
+            <w:r>
+              <w:t>khám</w:t>
+            </w:r>
+            <w:proofErr w:type="spellEnd"/>
+          </w:p>
+          <w:p>
+            <w:pPr>
+              <w:pStyle w:val="ListParagraph"/>
+              <w:numPr>
+                <w:ilvl w:val="0"/>
+                <w:numId w:val="25"/>
+              </w:numPr>
+            </w:pPr>
+            <w:proofErr w:type="spellStart"/>
+            <w:r>
+              <w:t>Bệnh</w:t>
+            </w:r>
+            <w:proofErr w:type="spellEnd"/>
+            <w:r>
+              <w:t xml:space="preserve"> </w:t>
+            </w:r>
+            <w:proofErr w:type="spellStart"/>
+            <w:r>
+              <w:t>nhân</w:t>
+            </w:r>
+            <w:proofErr w:type="spellEnd"/>
+            <w:r>
+              <w:t xml:space="preserve"> </w:t>
+            </w:r>
+            <w:proofErr w:type="spellStart"/>
+            <w:r>
+              <w:t>kiểm</w:t>
+            </w:r>
+            <w:proofErr w:type="spellEnd"/>
+            <w:r>
+              <w:t xml:space="preserve"> </w:t>
+            </w:r>
+            <w:proofErr w:type="spellStart"/>
+            <w:r>
+              <w:t>tra</w:t>
+            </w:r>
+            <w:proofErr w:type="spellEnd"/>
+            <w:r>
+              <w:t xml:space="preserve"> </w:t>
+            </w:r>
+            <w:proofErr w:type="spellStart"/>
+            <w:r>
+              <w:t>thông</w:t>
+            </w:r>
+            <w:proofErr w:type="spellEnd"/>
+            <w:r>
+              <w:t xml:space="preserve"> tin </w:t>
+            </w:r>
+            <w:proofErr w:type="spellStart"/>
+            <w:r>
+              <w:t>và</w:t>
+            </w:r>
+            <w:proofErr w:type="spellEnd"/>
+            <w:r>
+              <w:t xml:space="preserve"> </w:t>
+            </w:r>
+            <w:proofErr w:type="spellStart"/>
+            <w:r>
+              <w:t>nhấn</w:t>
+            </w:r>
+            <w:proofErr w:type="spellEnd"/>
+            <w:r>
+              <w:t xml:space="preserve"> “</w:t>
+            </w:r>
+            <w:proofErr w:type="spellStart"/>
+            <w:r>
+              <w:t>Xác</w:t>
+            </w:r>
+            <w:proofErr w:type="spellEnd"/>
+            <w:r>
+              <w:t xml:space="preserve"> </w:t>
+            </w:r>
+            <w:proofErr w:type="spellStart"/>
+            <w:r>
+              <w:t>nhận</w:t>
+            </w:r>
+            <w:proofErr w:type="spellEnd"/>
+            <w:r>
+              <w:t xml:space="preserve"> </w:t>
+            </w:r>
+            <w:proofErr w:type="spellStart"/>
+            <w:r>
+              <w:t>đăng</w:t>
+            </w:r>
+            <w:proofErr w:type="spellEnd"/>
+            <w:r>
+              <w:t xml:space="preserve"> </w:t>
+            </w:r>
+            <w:proofErr w:type="spellStart"/>
+            <w:r>
+              <w:t>kí</w:t>
+            </w:r>
+            <w:proofErr w:type="spellEnd"/>
+            <w:r>
+              <w:t>”</w:t>
+            </w:r>
+          </w:p>
         </w:tc>
       </w:tr>
       <w:tr>
@@ -2669,7 +3539,15 @@
             </w:r>
             <w:proofErr w:type="spellEnd"/>
             <w:r>
-              <w:t xml:space="preserve"> thay </w:t>
+              <w:t xml:space="preserve"> </w:t>
+            </w:r>
+            <w:proofErr w:type="spellStart"/>
+            <w:r>
+              <w:t>thay</w:t>
+            </w:r>
+            <w:proofErr w:type="spellEnd"/>
+            <w:r>
+              <w:t xml:space="preserve"> </w:t>
             </w:r>
             <w:proofErr w:type="spellStart"/>
             <w:r>
@@ -2682,7 +3560,751 @@
           <w:tcPr>
             <w:tcW w:w="6661" w:type="dxa"/>
           </w:tcPr>
-          <w:p/>
+          <w:p>
+            <w:r>
+              <w:t xml:space="preserve">2.1 TH: </w:t>
+            </w:r>
+            <w:proofErr w:type="spellStart"/>
+            <w:r>
+              <w:t>không</w:t>
+            </w:r>
+            <w:proofErr w:type="spellEnd"/>
+            <w:r>
+              <w:t xml:space="preserve"> </w:t>
+            </w:r>
+            <w:proofErr w:type="spellStart"/>
+            <w:r>
+              <w:t>nhập</w:t>
+            </w:r>
+            <w:proofErr w:type="spellEnd"/>
+            <w:r>
+              <w:t xml:space="preserve"> </w:t>
+            </w:r>
+            <w:proofErr w:type="spellStart"/>
+            <w:r>
+              <w:t>đủ</w:t>
+            </w:r>
+            <w:proofErr w:type="spellEnd"/>
+            <w:r>
+              <w:t xml:space="preserve"> </w:t>
+            </w:r>
+            <w:proofErr w:type="spellStart"/>
+            <w:r>
+              <w:t>thông</w:t>
+            </w:r>
+            <w:proofErr w:type="spellEnd"/>
+            <w:r>
+              <w:t xml:space="preserve"> tin =&gt; </w:t>
+            </w:r>
+            <w:proofErr w:type="spellStart"/>
+            <w:r>
+              <w:t>hệ</w:t>
+            </w:r>
+            <w:proofErr w:type="spellEnd"/>
+            <w:r>
+              <w:t xml:space="preserve"> </w:t>
+            </w:r>
+            <w:proofErr w:type="spellStart"/>
+            <w:r>
+              <w:t>thông</w:t>
+            </w:r>
+            <w:proofErr w:type="spellEnd"/>
+            <w:r>
+              <w:t xml:space="preserve"> </w:t>
+            </w:r>
+            <w:proofErr w:type="spellStart"/>
+            <w:r>
+              <w:t>sẽ</w:t>
+            </w:r>
+            <w:proofErr w:type="spellEnd"/>
+            <w:r>
+              <w:t xml:space="preserve"> </w:t>
+            </w:r>
+            <w:proofErr w:type="spellStart"/>
+            <w:r>
+              <w:t>yêu</w:t>
+            </w:r>
+            <w:proofErr w:type="spellEnd"/>
+            <w:r>
+              <w:t xml:space="preserve"> </w:t>
+            </w:r>
+            <w:proofErr w:type="spellStart"/>
+            <w:r>
+              <w:t>cầu</w:t>
+            </w:r>
+            <w:proofErr w:type="spellEnd"/>
+            <w:r>
+              <w:t xml:space="preserve"> </w:t>
+            </w:r>
+            <w:proofErr w:type="spellStart"/>
+            <w:r>
+              <w:t>điền</w:t>
+            </w:r>
+            <w:proofErr w:type="spellEnd"/>
+            <w:r>
+              <w:t xml:space="preserve"> </w:t>
+            </w:r>
+            <w:proofErr w:type="spellStart"/>
+            <w:r>
+              <w:t>đủ</w:t>
+            </w:r>
+            <w:proofErr w:type="spellEnd"/>
+            <w:r>
+              <w:t xml:space="preserve"> </w:t>
+            </w:r>
+            <w:proofErr w:type="spellStart"/>
+            <w:r>
+              <w:t>thông</w:t>
+            </w:r>
+            <w:proofErr w:type="spellEnd"/>
+            <w:r>
+              <w:t xml:space="preserve"> tin </w:t>
+            </w:r>
+            <w:proofErr w:type="spellStart"/>
+            <w:r>
+              <w:t>và</w:t>
+            </w:r>
+            <w:proofErr w:type="spellEnd"/>
+            <w:r>
+              <w:t xml:space="preserve"> </w:t>
+            </w:r>
+            <w:proofErr w:type="spellStart"/>
+            <w:r>
+              <w:t>chỉ</w:t>
+            </w:r>
+            <w:proofErr w:type="spellEnd"/>
+            <w:r>
+              <w:t xml:space="preserve"> </w:t>
+            </w:r>
+            <w:proofErr w:type="spellStart"/>
+            <w:r>
+              <w:t>tiếp</w:t>
+            </w:r>
+            <w:proofErr w:type="spellEnd"/>
+            <w:r>
+              <w:t xml:space="preserve"> </w:t>
+            </w:r>
+            <w:proofErr w:type="spellStart"/>
+            <w:r>
+              <w:t>tục</w:t>
+            </w:r>
+            <w:proofErr w:type="spellEnd"/>
+            <w:r>
+              <w:t xml:space="preserve"> </w:t>
+            </w:r>
+            <w:proofErr w:type="spellStart"/>
+            <w:r>
+              <w:t>khi</w:t>
+            </w:r>
+            <w:proofErr w:type="spellEnd"/>
+            <w:r>
+              <w:t xml:space="preserve"> </w:t>
+            </w:r>
+            <w:proofErr w:type="spellStart"/>
+            <w:r>
+              <w:t>đủ</w:t>
+            </w:r>
+            <w:proofErr w:type="spellEnd"/>
+            <w:r>
+              <w:t xml:space="preserve"> </w:t>
+            </w:r>
+            <w:proofErr w:type="spellStart"/>
+            <w:r>
+              <w:t>thông</w:t>
+            </w:r>
+            <w:proofErr w:type="spellEnd"/>
+            <w:r>
+              <w:t xml:space="preserve"> tin</w:t>
+            </w:r>
+          </w:p>
+          <w:p>
+            <w:r>
+              <w:t xml:space="preserve">4.1 TH: </w:t>
+            </w:r>
+            <w:proofErr w:type="spellStart"/>
+            <w:r>
+              <w:t>Bệnh</w:t>
+            </w:r>
+            <w:proofErr w:type="spellEnd"/>
+            <w:r>
+              <w:t xml:space="preserve"> </w:t>
+            </w:r>
+            <w:proofErr w:type="spellStart"/>
+            <w:r>
+              <w:t>nhân</w:t>
+            </w:r>
+            <w:proofErr w:type="spellEnd"/>
+            <w:r>
+              <w:t xml:space="preserve"> </w:t>
+            </w:r>
+            <w:proofErr w:type="spellStart"/>
+            <w:r>
+              <w:t>chọn</w:t>
+            </w:r>
+            <w:proofErr w:type="spellEnd"/>
+            <w:r>
+              <w:t xml:space="preserve"> </w:t>
+            </w:r>
+            <w:proofErr w:type="spellStart"/>
+            <w:r>
+              <w:t>lịch</w:t>
+            </w:r>
+            <w:proofErr w:type="spellEnd"/>
+            <w:r>
+              <w:t xml:space="preserve"> </w:t>
+            </w:r>
+            <w:proofErr w:type="spellStart"/>
+            <w:r>
+              <w:t>không</w:t>
+            </w:r>
+            <w:proofErr w:type="spellEnd"/>
+            <w:r>
+              <w:t xml:space="preserve"> </w:t>
+            </w:r>
+            <w:proofErr w:type="spellStart"/>
+            <w:r>
+              <w:t>khả</w:t>
+            </w:r>
+            <w:proofErr w:type="spellEnd"/>
+            <w:r>
+              <w:t xml:space="preserve"> </w:t>
+            </w:r>
+            <w:proofErr w:type="spellStart"/>
+            <w:r>
+              <w:t>dụng</w:t>
+            </w:r>
+            <w:proofErr w:type="spellEnd"/>
+            <w:r>
+              <w:t xml:space="preserve"> =&gt; </w:t>
+            </w:r>
+            <w:proofErr w:type="spellStart"/>
+            <w:r>
+              <w:t>hệ</w:t>
+            </w:r>
+            <w:proofErr w:type="spellEnd"/>
+            <w:r>
+              <w:t xml:space="preserve"> </w:t>
+            </w:r>
+            <w:proofErr w:type="spellStart"/>
+            <w:r>
+              <w:t>thông</w:t>
+            </w:r>
+            <w:proofErr w:type="spellEnd"/>
+            <w:r>
+              <w:t xml:space="preserve"> </w:t>
+            </w:r>
+            <w:proofErr w:type="spellStart"/>
+            <w:r>
+              <w:t>sẽ</w:t>
+            </w:r>
+            <w:proofErr w:type="spellEnd"/>
+            <w:r>
+              <w:t xml:space="preserve"> </w:t>
+            </w:r>
+            <w:proofErr w:type="spellStart"/>
+            <w:r>
+              <w:t>thông</w:t>
+            </w:r>
+            <w:proofErr w:type="spellEnd"/>
+            <w:r>
+              <w:t xml:space="preserve"> </w:t>
+            </w:r>
+            <w:proofErr w:type="spellStart"/>
+            <w:r>
+              <w:t>báo</w:t>
+            </w:r>
+            <w:proofErr w:type="spellEnd"/>
+            <w:r>
+              <w:t xml:space="preserve"> </w:t>
+            </w:r>
+            <w:proofErr w:type="spellStart"/>
+            <w:r>
+              <w:t>và</w:t>
+            </w:r>
+            <w:proofErr w:type="spellEnd"/>
+            <w:r>
+              <w:t xml:space="preserve"> </w:t>
+            </w:r>
+            <w:proofErr w:type="spellStart"/>
+            <w:r>
+              <w:t>đề</w:t>
+            </w:r>
+            <w:proofErr w:type="spellEnd"/>
+            <w:r>
+              <w:t xml:space="preserve"> </w:t>
+            </w:r>
+            <w:proofErr w:type="spellStart"/>
+            <w:r>
+              <w:t>xuất</w:t>
+            </w:r>
+            <w:proofErr w:type="spellEnd"/>
+            <w:r>
+              <w:t xml:space="preserve"> </w:t>
+            </w:r>
+            <w:proofErr w:type="spellStart"/>
+            <w:r>
+              <w:t>các</w:t>
+            </w:r>
+            <w:proofErr w:type="spellEnd"/>
+            <w:r>
+              <w:t xml:space="preserve"> </w:t>
+            </w:r>
+            <w:proofErr w:type="spellStart"/>
+            <w:r>
+              <w:t>khung</w:t>
+            </w:r>
+            <w:proofErr w:type="spellEnd"/>
+            <w:r>
+              <w:t xml:space="preserve"> </w:t>
+            </w:r>
+            <w:proofErr w:type="spellStart"/>
+            <w:r>
+              <w:t>giờ</w:t>
+            </w:r>
+            <w:proofErr w:type="spellEnd"/>
+            <w:r>
+              <w:t xml:space="preserve"> </w:t>
+            </w:r>
+            <w:proofErr w:type="spellStart"/>
+            <w:r>
+              <w:t>và</w:t>
+            </w:r>
+            <w:proofErr w:type="spellEnd"/>
+            <w:r>
+              <w:t xml:space="preserve"> </w:t>
+            </w:r>
+            <w:proofErr w:type="spellStart"/>
+            <w:r>
+              <w:t>bác</w:t>
+            </w:r>
+            <w:proofErr w:type="spellEnd"/>
+            <w:r>
+              <w:t xml:space="preserve"> </w:t>
+            </w:r>
+            <w:proofErr w:type="spellStart"/>
+            <w:r>
+              <w:t>sĩ</w:t>
+            </w:r>
+            <w:proofErr w:type="spellEnd"/>
+            <w:r>
+              <w:t xml:space="preserve"> </w:t>
+            </w:r>
+            <w:proofErr w:type="spellStart"/>
+            <w:r>
+              <w:t>khác</w:t>
+            </w:r>
+            <w:proofErr w:type="spellEnd"/>
+            <w:r>
+              <w:t xml:space="preserve">, </w:t>
+            </w:r>
+            <w:proofErr w:type="spellStart"/>
+            <w:r>
+              <w:t>bệnh</w:t>
+            </w:r>
+            <w:proofErr w:type="spellEnd"/>
+            <w:r>
+              <w:t xml:space="preserve"> </w:t>
+            </w:r>
+            <w:proofErr w:type="spellStart"/>
+            <w:r>
+              <w:t>nhân</w:t>
+            </w:r>
+            <w:proofErr w:type="spellEnd"/>
+            <w:r>
+              <w:t xml:space="preserve"> </w:t>
+            </w:r>
+            <w:proofErr w:type="spellStart"/>
+            <w:r>
+              <w:t>lụa</w:t>
+            </w:r>
+            <w:proofErr w:type="spellEnd"/>
+            <w:r>
+              <w:t xml:space="preserve"> </w:t>
+            </w:r>
+            <w:proofErr w:type="spellStart"/>
+            <w:r>
+              <w:t>chọn</w:t>
+            </w:r>
+            <w:proofErr w:type="spellEnd"/>
+            <w:r>
+              <w:t xml:space="preserve"> </w:t>
+            </w:r>
+            <w:proofErr w:type="spellStart"/>
+            <w:r>
+              <w:t>lại</w:t>
+            </w:r>
+            <w:proofErr w:type="spellEnd"/>
+            <w:r>
+              <w:t xml:space="preserve"> </w:t>
+            </w:r>
+            <w:proofErr w:type="spellStart"/>
+            <w:r>
+              <w:t>khung</w:t>
+            </w:r>
+            <w:proofErr w:type="spellEnd"/>
+            <w:r>
+              <w:t xml:space="preserve"> </w:t>
+            </w:r>
+            <w:proofErr w:type="spellStart"/>
+            <w:r>
+              <w:t>giờ</w:t>
+            </w:r>
+            <w:proofErr w:type="spellEnd"/>
+            <w:r>
+              <w:t xml:space="preserve"> </w:t>
+            </w:r>
+            <w:proofErr w:type="spellStart"/>
+            <w:r>
+              <w:t>khác</w:t>
+            </w:r>
+            <w:proofErr w:type="spellEnd"/>
+          </w:p>
+          <w:p>
+            <w:r>
+              <w:t xml:space="preserve">4.2 TH: </w:t>
+            </w:r>
+            <w:proofErr w:type="spellStart"/>
+            <w:r>
+              <w:t>Không</w:t>
+            </w:r>
+            <w:proofErr w:type="spellEnd"/>
+            <w:r>
+              <w:t xml:space="preserve"> </w:t>
+            </w:r>
+            <w:proofErr w:type="spellStart"/>
+            <w:r>
+              <w:t>còn</w:t>
+            </w:r>
+            <w:proofErr w:type="spellEnd"/>
+            <w:r>
+              <w:t xml:space="preserve"> </w:t>
+            </w:r>
+            <w:proofErr w:type="spellStart"/>
+            <w:r>
+              <w:t>lịch</w:t>
+            </w:r>
+            <w:proofErr w:type="spellEnd"/>
+            <w:r>
+              <w:t xml:space="preserve"> </w:t>
+            </w:r>
+            <w:proofErr w:type="spellStart"/>
+            <w:r>
+              <w:t>trống</w:t>
+            </w:r>
+            <w:proofErr w:type="spellEnd"/>
+            <w:r>
+              <w:t xml:space="preserve"> </w:t>
+            </w:r>
+            <w:proofErr w:type="spellStart"/>
+            <w:r>
+              <w:t>trong</w:t>
+            </w:r>
+            <w:proofErr w:type="spellEnd"/>
+            <w:r>
+              <w:t xml:space="preserve"> </w:t>
+            </w:r>
+            <w:proofErr w:type="spellStart"/>
+            <w:r>
+              <w:t>ngày</w:t>
+            </w:r>
+            <w:proofErr w:type="spellEnd"/>
+            <w:r>
+              <w:t xml:space="preserve"> =&gt; </w:t>
+            </w:r>
+            <w:proofErr w:type="spellStart"/>
+            <w:r>
+              <w:t>bệnh</w:t>
+            </w:r>
+            <w:proofErr w:type="spellEnd"/>
+            <w:r>
+              <w:t xml:space="preserve"> </w:t>
+            </w:r>
+            <w:proofErr w:type="spellStart"/>
+            <w:r>
+              <w:t>nhận</w:t>
+            </w:r>
+            <w:proofErr w:type="spellEnd"/>
+            <w:r>
+              <w:t xml:space="preserve"> </w:t>
+            </w:r>
+            <w:proofErr w:type="spellStart"/>
+            <w:r>
+              <w:t>sẽ</w:t>
+            </w:r>
+            <w:proofErr w:type="spellEnd"/>
+            <w:r>
+              <w:t xml:space="preserve"> </w:t>
+            </w:r>
+            <w:proofErr w:type="spellStart"/>
+            <w:r>
+              <w:t>được</w:t>
+            </w:r>
+            <w:proofErr w:type="spellEnd"/>
+            <w:r>
+              <w:t xml:space="preserve"> </w:t>
+            </w:r>
+            <w:proofErr w:type="spellStart"/>
+            <w:r>
+              <w:t>yêu</w:t>
+            </w:r>
+            <w:proofErr w:type="spellEnd"/>
+            <w:r>
+              <w:t xml:space="preserve"> </w:t>
+            </w:r>
+            <w:proofErr w:type="spellStart"/>
+            <w:r>
+              <w:t>cần</w:t>
+            </w:r>
+            <w:proofErr w:type="spellEnd"/>
+            <w:r>
+              <w:t xml:space="preserve"> </w:t>
+            </w:r>
+            <w:proofErr w:type="spellStart"/>
+            <w:r>
+              <w:t>chọn</w:t>
+            </w:r>
+            <w:proofErr w:type="spellEnd"/>
+            <w:r>
+              <w:t xml:space="preserve"> </w:t>
+            </w:r>
+            <w:proofErr w:type="spellStart"/>
+            <w:r>
+              <w:t>ngày</w:t>
+            </w:r>
+            <w:proofErr w:type="spellEnd"/>
+            <w:r>
+              <w:t xml:space="preserve"> </w:t>
+            </w:r>
+            <w:proofErr w:type="spellStart"/>
+            <w:r>
+              <w:t>khác</w:t>
+            </w:r>
+            <w:proofErr w:type="spellEnd"/>
+          </w:p>
+          <w:p>
+            <w:r>
+              <w:t xml:space="preserve"> </w:t>
+            </w:r>
+            <w:r>
+              <w:t xml:space="preserve">6.1 TH: </w:t>
+            </w:r>
+            <w:proofErr w:type="spellStart"/>
+            <w:r>
+              <w:t>bênh</w:t>
+            </w:r>
+            <w:proofErr w:type="spellEnd"/>
+            <w:r>
+              <w:t xml:space="preserve"> </w:t>
+            </w:r>
+            <w:proofErr w:type="spellStart"/>
+            <w:r>
+              <w:t>nhân</w:t>
+            </w:r>
+            <w:proofErr w:type="spellEnd"/>
+            <w:r>
+              <w:t xml:space="preserve"> </w:t>
+            </w:r>
+            <w:proofErr w:type="spellStart"/>
+            <w:r>
+              <w:t>không</w:t>
+            </w:r>
+            <w:proofErr w:type="spellEnd"/>
+            <w:r>
+              <w:t xml:space="preserve"> </w:t>
+            </w:r>
+            <w:proofErr w:type="spellStart"/>
+            <w:r>
+              <w:t>muốn</w:t>
+            </w:r>
+            <w:proofErr w:type="spellEnd"/>
+            <w:r>
+              <w:t xml:space="preserve"> </w:t>
+            </w:r>
+            <w:proofErr w:type="spellStart"/>
+            <w:r>
+              <w:t>đăng</w:t>
+            </w:r>
+            <w:proofErr w:type="spellEnd"/>
+            <w:r>
+              <w:t xml:space="preserve"> </w:t>
+            </w:r>
+            <w:proofErr w:type="spellStart"/>
+            <w:r>
+              <w:t>kí</w:t>
+            </w:r>
+            <w:proofErr w:type="spellEnd"/>
+            <w:r>
+              <w:t xml:space="preserve"> </w:t>
+            </w:r>
+            <w:proofErr w:type="spellStart"/>
+            <w:r>
+              <w:t>nữa</w:t>
+            </w:r>
+            <w:proofErr w:type="spellEnd"/>
+            <w:r>
+              <w:t xml:space="preserve"> =&gt; </w:t>
+            </w:r>
+            <w:proofErr w:type="spellStart"/>
+            <w:r>
+              <w:t>nhấn</w:t>
+            </w:r>
+            <w:proofErr w:type="spellEnd"/>
+            <w:r>
+              <w:t xml:space="preserve"> </w:t>
+            </w:r>
+            <w:proofErr w:type="spellStart"/>
+            <w:r>
+              <w:t>hủy</w:t>
+            </w:r>
+            <w:proofErr w:type="spellEnd"/>
+            <w:r>
+              <w:t xml:space="preserve"> </w:t>
+            </w:r>
+            <w:proofErr w:type="spellStart"/>
+            <w:r>
+              <w:t>đăng</w:t>
+            </w:r>
+            <w:proofErr w:type="spellEnd"/>
+            <w:r>
+              <w:t xml:space="preserve"> </w:t>
+            </w:r>
+            <w:proofErr w:type="spellStart"/>
+            <w:r>
+              <w:t>kí</w:t>
+            </w:r>
+            <w:proofErr w:type="spellEnd"/>
+            <w:r>
+              <w:t xml:space="preserve"> </w:t>
+            </w:r>
+            <w:proofErr w:type="spellStart"/>
+            <w:r>
+              <w:t>khám</w:t>
+            </w:r>
+            <w:proofErr w:type="spellEnd"/>
+            <w:r>
+              <w:t xml:space="preserve">, </w:t>
+            </w:r>
+            <w:proofErr w:type="spellStart"/>
+            <w:r>
+              <w:t>bệnh</w:t>
+            </w:r>
+            <w:proofErr w:type="spellEnd"/>
+            <w:r>
+              <w:t xml:space="preserve"> </w:t>
+            </w:r>
+            <w:proofErr w:type="spellStart"/>
+            <w:r>
+              <w:t>nhân</w:t>
+            </w:r>
+            <w:proofErr w:type="spellEnd"/>
+            <w:r>
+              <w:t xml:space="preserve"> </w:t>
+            </w:r>
+            <w:proofErr w:type="spellStart"/>
+            <w:r>
+              <w:t>không</w:t>
+            </w:r>
+            <w:proofErr w:type="spellEnd"/>
+            <w:r>
+              <w:t xml:space="preserve"> </w:t>
+            </w:r>
+            <w:proofErr w:type="spellStart"/>
+            <w:r>
+              <w:t>được</w:t>
+            </w:r>
+            <w:proofErr w:type="spellEnd"/>
+            <w:r>
+              <w:t xml:space="preserve"> </w:t>
+            </w:r>
+            <w:proofErr w:type="spellStart"/>
+            <w:r>
+              <w:t>đưa</w:t>
+            </w:r>
+            <w:proofErr w:type="spellEnd"/>
+            <w:r>
+              <w:t xml:space="preserve"> </w:t>
+            </w:r>
+            <w:proofErr w:type="spellStart"/>
+            <w:r>
+              <w:t>vào</w:t>
+            </w:r>
+            <w:proofErr w:type="spellEnd"/>
+            <w:r>
+              <w:t xml:space="preserve"> </w:t>
+            </w:r>
+            <w:proofErr w:type="spellStart"/>
+            <w:r>
+              <w:t>danh</w:t>
+            </w:r>
+            <w:proofErr w:type="spellEnd"/>
+            <w:r>
+              <w:t xml:space="preserve"> </w:t>
+            </w:r>
+            <w:proofErr w:type="spellStart"/>
+            <w:r>
+              <w:t>sách</w:t>
+            </w:r>
+            <w:proofErr w:type="spellEnd"/>
+            <w:r>
+              <w:t xml:space="preserve"> </w:t>
+            </w:r>
+            <w:proofErr w:type="spellStart"/>
+            <w:r>
+              <w:t>chờ</w:t>
+            </w:r>
+            <w:proofErr w:type="spellEnd"/>
+            <w:r>
+              <w:t xml:space="preserve"> </w:t>
+            </w:r>
+            <w:proofErr w:type="spellStart"/>
+            <w:r>
+              <w:t>khám</w:t>
+            </w:r>
+            <w:proofErr w:type="spellEnd"/>
+            <w:r>
+              <w:t xml:space="preserve">, </w:t>
+            </w:r>
+            <w:proofErr w:type="spellStart"/>
+            <w:r>
+              <w:t>trở</w:t>
+            </w:r>
+            <w:proofErr w:type="spellEnd"/>
+            <w:r>
+              <w:t xml:space="preserve"> </w:t>
+            </w:r>
+            <w:proofErr w:type="spellStart"/>
+            <w:r>
+              <w:t>về</w:t>
+            </w:r>
+            <w:proofErr w:type="spellEnd"/>
+            <w:r>
+              <w:t xml:space="preserve"> </w:t>
+            </w:r>
+            <w:proofErr w:type="spellStart"/>
+            <w:r>
+              <w:t>màn</w:t>
+            </w:r>
+            <w:proofErr w:type="spellEnd"/>
+            <w:r>
+              <w:t xml:space="preserve"> </w:t>
+            </w:r>
+            <w:proofErr w:type="spellStart"/>
+            <w:r>
+              <w:t>hình</w:t>
+            </w:r>
+            <w:proofErr w:type="spellEnd"/>
+            <w:r>
+              <w:t xml:space="preserve"> </w:t>
+            </w:r>
+            <w:proofErr w:type="spellStart"/>
+            <w:r>
+              <w:t>chính</w:t>
+            </w:r>
+            <w:proofErr w:type="spellEnd"/>
+            <w:r>
+              <w:t>.</w:t>
+            </w:r>
+          </w:p>
         </w:tc>
       </w:tr>
       <w:tr>
@@ -3606,6 +5228,119 @@
     </w:lvl>
   </w:abstractNum>
   <w:abstractNum w:abstractNumId="6" w15:restartNumberingAfterBreak="0">
+    <w:nsid w:val="37690128"/>
+    <w:multiLevelType w:val="hybridMultilevel"/>
+    <w:tmpl w:val="37C4D4E0"/>
+    <w:lvl w:ilvl="0" w:tplc="04090001">
+      <w:start w:val="1"/>
+      <w:numFmt w:val="bullet"/>
+      <w:lvlText w:val=""/>
+      <w:lvlJc w:val="left"/>
+      <w:pPr>
+        <w:ind w:left="720" w:hanging="360"/>
+      </w:pPr>
+      <w:rPr>
+        <w:rFonts w:ascii="Symbol" w:hAnsi="Symbol" w:hint="default"/>
+      </w:rPr>
+    </w:lvl>
+    <w:lvl w:ilvl="1" w:tplc="04090003" w:tentative="1">
+      <w:start w:val="1"/>
+      <w:numFmt w:val="bullet"/>
+      <w:lvlText w:val="o"/>
+      <w:lvlJc w:val="left"/>
+      <w:pPr>
+        <w:ind w:left="1440" w:hanging="360"/>
+      </w:pPr>
+      <w:rPr>
+        <w:rFonts w:ascii="Courier New" w:hAnsi="Courier New" w:cs="Courier New" w:hint="default"/>
+      </w:rPr>
+    </w:lvl>
+    <w:lvl w:ilvl="2" w:tplc="04090005" w:tentative="1">
+      <w:start w:val="1"/>
+      <w:numFmt w:val="bullet"/>
+      <w:lvlText w:val=""/>
+      <w:lvlJc w:val="left"/>
+      <w:pPr>
+        <w:ind w:left="2160" w:hanging="360"/>
+      </w:pPr>
+      <w:rPr>
+        <w:rFonts w:ascii="Wingdings" w:hAnsi="Wingdings" w:hint="default"/>
+      </w:rPr>
+    </w:lvl>
+    <w:lvl w:ilvl="3" w:tplc="04090001" w:tentative="1">
+      <w:start w:val="1"/>
+      <w:numFmt w:val="bullet"/>
+      <w:lvlText w:val=""/>
+      <w:lvlJc w:val="left"/>
+      <w:pPr>
+        <w:ind w:left="2880" w:hanging="360"/>
+      </w:pPr>
+      <w:rPr>
+        <w:rFonts w:ascii="Symbol" w:hAnsi="Symbol" w:hint="default"/>
+      </w:rPr>
+    </w:lvl>
+    <w:lvl w:ilvl="4" w:tplc="04090003" w:tentative="1">
+      <w:start w:val="1"/>
+      <w:numFmt w:val="bullet"/>
+      <w:lvlText w:val="o"/>
+      <w:lvlJc w:val="left"/>
+      <w:pPr>
+        <w:ind w:left="3600" w:hanging="360"/>
+      </w:pPr>
+      <w:rPr>
+        <w:rFonts w:ascii="Courier New" w:hAnsi="Courier New" w:cs="Courier New" w:hint="default"/>
+      </w:rPr>
+    </w:lvl>
+    <w:lvl w:ilvl="5" w:tplc="04090005" w:tentative="1">
+      <w:start w:val="1"/>
+      <w:numFmt w:val="bullet"/>
+      <w:lvlText w:val=""/>
+      <w:lvlJc w:val="left"/>
+      <w:pPr>
+        <w:ind w:left="4320" w:hanging="360"/>
+      </w:pPr>
+      <w:rPr>
+        <w:rFonts w:ascii="Wingdings" w:hAnsi="Wingdings" w:hint="default"/>
+      </w:rPr>
+    </w:lvl>
+    <w:lvl w:ilvl="6" w:tplc="04090001" w:tentative="1">
+      <w:start w:val="1"/>
+      <w:numFmt w:val="bullet"/>
+      <w:lvlText w:val=""/>
+      <w:lvlJc w:val="left"/>
+      <w:pPr>
+        <w:ind w:left="5040" w:hanging="360"/>
+      </w:pPr>
+      <w:rPr>
+        <w:rFonts w:ascii="Symbol" w:hAnsi="Symbol" w:hint="default"/>
+      </w:rPr>
+    </w:lvl>
+    <w:lvl w:ilvl="7" w:tplc="04090003" w:tentative="1">
+      <w:start w:val="1"/>
+      <w:numFmt w:val="bullet"/>
+      <w:lvlText w:val="o"/>
+      <w:lvlJc w:val="left"/>
+      <w:pPr>
+        <w:ind w:left="5760" w:hanging="360"/>
+      </w:pPr>
+      <w:rPr>
+        <w:rFonts w:ascii="Courier New" w:hAnsi="Courier New" w:cs="Courier New" w:hint="default"/>
+      </w:rPr>
+    </w:lvl>
+    <w:lvl w:ilvl="8" w:tplc="04090005" w:tentative="1">
+      <w:start w:val="1"/>
+      <w:numFmt w:val="bullet"/>
+      <w:lvlText w:val=""/>
+      <w:lvlJc w:val="left"/>
+      <w:pPr>
+        <w:ind w:left="6480" w:hanging="360"/>
+      </w:pPr>
+      <w:rPr>
+        <w:rFonts w:ascii="Wingdings" w:hAnsi="Wingdings" w:hint="default"/>
+      </w:rPr>
+    </w:lvl>
+  </w:abstractNum>
+  <w:abstractNum w:abstractNumId="7" w15:restartNumberingAfterBreak="0">
     <w:nsid w:val="392327EB"/>
     <w:multiLevelType w:val="multilevel"/>
     <w:tmpl w:val="392327EB"/>
@@ -3754,7 +5489,7 @@
       </w:rPr>
     </w:lvl>
   </w:abstractNum>
-  <w:abstractNum w:abstractNumId="7" w15:restartNumberingAfterBreak="0">
+  <w:abstractNum w:abstractNumId="8" w15:restartNumberingAfterBreak="0">
     <w:nsid w:val="3F5F56B0"/>
     <w:multiLevelType w:val="multilevel"/>
     <w:tmpl w:val="3F5F56B0"/>
@@ -3867,7 +5602,7 @@
       </w:rPr>
     </w:lvl>
   </w:abstractNum>
-  <w:abstractNum w:abstractNumId="8" w15:restartNumberingAfterBreak="0">
+  <w:abstractNum w:abstractNumId="9" w15:restartNumberingAfterBreak="0">
     <w:nsid w:val="4031523E"/>
     <w:multiLevelType w:val="multilevel"/>
     <w:tmpl w:val="4031523E"/>
@@ -3980,7 +5715,7 @@
       </w:rPr>
     </w:lvl>
   </w:abstractNum>
-  <w:abstractNum w:abstractNumId="9" w15:restartNumberingAfterBreak="0">
+  <w:abstractNum w:abstractNumId="10" w15:restartNumberingAfterBreak="0">
     <w:nsid w:val="48BB7AAB"/>
     <w:multiLevelType w:val="multilevel"/>
     <w:tmpl w:val="48BB7AAB"/>
@@ -4129,7 +5864,7 @@
       </w:rPr>
     </w:lvl>
   </w:abstractNum>
-  <w:abstractNum w:abstractNumId="10" w15:restartNumberingAfterBreak="0">
+  <w:abstractNum w:abstractNumId="11" w15:restartNumberingAfterBreak="0">
     <w:nsid w:val="4CC26367"/>
     <w:multiLevelType w:val="multilevel"/>
     <w:tmpl w:val="4CC26367"/>
@@ -4242,7 +5977,7 @@
       </w:rPr>
     </w:lvl>
   </w:abstractNum>
-  <w:abstractNum w:abstractNumId="11" w15:restartNumberingAfterBreak="0">
+  <w:abstractNum w:abstractNumId="12" w15:restartNumberingAfterBreak="0">
     <w:nsid w:val="4FB05420"/>
     <w:multiLevelType w:val="multilevel"/>
     <w:tmpl w:val="4FB05420"/>
@@ -4391,7 +6126,7 @@
       </w:rPr>
     </w:lvl>
   </w:abstractNum>
-  <w:abstractNum w:abstractNumId="12" w15:restartNumberingAfterBreak="0">
+  <w:abstractNum w:abstractNumId="13" w15:restartNumberingAfterBreak="0">
     <w:nsid w:val="545A5674"/>
     <w:multiLevelType w:val="multilevel"/>
     <w:tmpl w:val="545A5674"/>
@@ -4540,7 +6275,93 @@
       </w:rPr>
     </w:lvl>
   </w:abstractNum>
-  <w:abstractNum w:abstractNumId="13" w15:restartNumberingAfterBreak="0">
+  <w:abstractNum w:abstractNumId="14" w15:restartNumberingAfterBreak="0">
+    <w:nsid w:val="546F6AD0"/>
+    <w:multiLevelType w:val="hybridMultilevel"/>
+    <w:tmpl w:val="D3DADF0A"/>
+    <w:lvl w:ilvl="0" w:tplc="0409000F">
+      <w:start w:val="1"/>
+      <w:numFmt w:val="decimal"/>
+      <w:lvlText w:val="%1."/>
+      <w:lvlJc w:val="left"/>
+      <w:pPr>
+        <w:ind w:left="720" w:hanging="360"/>
+      </w:pPr>
+    </w:lvl>
+    <w:lvl w:ilvl="1" w:tplc="04090019" w:tentative="1">
+      <w:start w:val="1"/>
+      <w:numFmt w:val="lowerLetter"/>
+      <w:lvlText w:val="%2."/>
+      <w:lvlJc w:val="left"/>
+      <w:pPr>
+        <w:ind w:left="1440" w:hanging="360"/>
+      </w:pPr>
+    </w:lvl>
+    <w:lvl w:ilvl="2" w:tplc="0409001B" w:tentative="1">
+      <w:start w:val="1"/>
+      <w:numFmt w:val="lowerRoman"/>
+      <w:lvlText w:val="%3."/>
+      <w:lvlJc w:val="right"/>
+      <w:pPr>
+        <w:ind w:left="2160" w:hanging="180"/>
+      </w:pPr>
+    </w:lvl>
+    <w:lvl w:ilvl="3" w:tplc="0409000F" w:tentative="1">
+      <w:start w:val="1"/>
+      <w:numFmt w:val="decimal"/>
+      <w:lvlText w:val="%4."/>
+      <w:lvlJc w:val="left"/>
+      <w:pPr>
+        <w:ind w:left="2880" w:hanging="360"/>
+      </w:pPr>
+    </w:lvl>
+    <w:lvl w:ilvl="4" w:tplc="04090019" w:tentative="1">
+      <w:start w:val="1"/>
+      <w:numFmt w:val="lowerLetter"/>
+      <w:lvlText w:val="%5."/>
+      <w:lvlJc w:val="left"/>
+      <w:pPr>
+        <w:ind w:left="3600" w:hanging="360"/>
+      </w:pPr>
+    </w:lvl>
+    <w:lvl w:ilvl="5" w:tplc="0409001B" w:tentative="1">
+      <w:start w:val="1"/>
+      <w:numFmt w:val="lowerRoman"/>
+      <w:lvlText w:val="%6."/>
+      <w:lvlJc w:val="right"/>
+      <w:pPr>
+        <w:ind w:left="4320" w:hanging="180"/>
+      </w:pPr>
+    </w:lvl>
+    <w:lvl w:ilvl="6" w:tplc="0409000F" w:tentative="1">
+      <w:start w:val="1"/>
+      <w:numFmt w:val="decimal"/>
+      <w:lvlText w:val="%7."/>
+      <w:lvlJc w:val="left"/>
+      <w:pPr>
+        <w:ind w:left="5040" w:hanging="360"/>
+      </w:pPr>
+    </w:lvl>
+    <w:lvl w:ilvl="7" w:tplc="04090019" w:tentative="1">
+      <w:start w:val="1"/>
+      <w:numFmt w:val="lowerLetter"/>
+      <w:lvlText w:val="%8."/>
+      <w:lvlJc w:val="left"/>
+      <w:pPr>
+        <w:ind w:left="5760" w:hanging="360"/>
+      </w:pPr>
+    </w:lvl>
+    <w:lvl w:ilvl="8" w:tplc="0409001B" w:tentative="1">
+      <w:start w:val="1"/>
+      <w:numFmt w:val="lowerRoman"/>
+      <w:lvlText w:val="%9."/>
+      <w:lvlJc w:val="right"/>
+      <w:pPr>
+        <w:ind w:left="6480" w:hanging="180"/>
+      </w:pPr>
+    </w:lvl>
+  </w:abstractNum>
+  <w:abstractNum w:abstractNumId="15" w15:restartNumberingAfterBreak="0">
     <w:nsid w:val="59205A3A"/>
     <w:multiLevelType w:val="multilevel"/>
     <w:tmpl w:val="59205A3A"/>
@@ -4689,7 +6510,7 @@
       </w:rPr>
     </w:lvl>
   </w:abstractNum>
-  <w:abstractNum w:abstractNumId="14" w15:restartNumberingAfterBreak="0">
+  <w:abstractNum w:abstractNumId="16" w15:restartNumberingAfterBreak="0">
     <w:nsid w:val="59A21194"/>
     <w:multiLevelType w:val="multilevel"/>
     <w:tmpl w:val="59A21194"/>
@@ -4829,7 +6650,120 @@
       </w:rPr>
     </w:lvl>
   </w:abstractNum>
-  <w:abstractNum w:abstractNumId="15" w15:restartNumberingAfterBreak="0">
+  <w:abstractNum w:abstractNumId="17" w15:restartNumberingAfterBreak="0">
+    <w:nsid w:val="5F73047D"/>
+    <w:multiLevelType w:val="hybridMultilevel"/>
+    <w:tmpl w:val="D7B4BEC4"/>
+    <w:lvl w:ilvl="0" w:tplc="04090001">
+      <w:start w:val="1"/>
+      <w:numFmt w:val="bullet"/>
+      <w:lvlText w:val=""/>
+      <w:lvlJc w:val="left"/>
+      <w:pPr>
+        <w:ind w:left="720" w:hanging="360"/>
+      </w:pPr>
+      <w:rPr>
+        <w:rFonts w:ascii="Symbol" w:hAnsi="Symbol" w:hint="default"/>
+      </w:rPr>
+    </w:lvl>
+    <w:lvl w:ilvl="1" w:tplc="04090003" w:tentative="1">
+      <w:start w:val="1"/>
+      <w:numFmt w:val="bullet"/>
+      <w:lvlText w:val="o"/>
+      <w:lvlJc w:val="left"/>
+      <w:pPr>
+        <w:ind w:left="1440" w:hanging="360"/>
+      </w:pPr>
+      <w:rPr>
+        <w:rFonts w:ascii="Courier New" w:hAnsi="Courier New" w:cs="Courier New" w:hint="default"/>
+      </w:rPr>
+    </w:lvl>
+    <w:lvl w:ilvl="2" w:tplc="04090005" w:tentative="1">
+      <w:start w:val="1"/>
+      <w:numFmt w:val="bullet"/>
+      <w:lvlText w:val=""/>
+      <w:lvlJc w:val="left"/>
+      <w:pPr>
+        <w:ind w:left="2160" w:hanging="360"/>
+      </w:pPr>
+      <w:rPr>
+        <w:rFonts w:ascii="Wingdings" w:hAnsi="Wingdings" w:hint="default"/>
+      </w:rPr>
+    </w:lvl>
+    <w:lvl w:ilvl="3" w:tplc="04090001" w:tentative="1">
+      <w:start w:val="1"/>
+      <w:numFmt w:val="bullet"/>
+      <w:lvlText w:val=""/>
+      <w:lvlJc w:val="left"/>
+      <w:pPr>
+        <w:ind w:left="2880" w:hanging="360"/>
+      </w:pPr>
+      <w:rPr>
+        <w:rFonts w:ascii="Symbol" w:hAnsi="Symbol" w:hint="default"/>
+      </w:rPr>
+    </w:lvl>
+    <w:lvl w:ilvl="4" w:tplc="04090003" w:tentative="1">
+      <w:start w:val="1"/>
+      <w:numFmt w:val="bullet"/>
+      <w:lvlText w:val="o"/>
+      <w:lvlJc w:val="left"/>
+      <w:pPr>
+        <w:ind w:left="3600" w:hanging="360"/>
+      </w:pPr>
+      <w:rPr>
+        <w:rFonts w:ascii="Courier New" w:hAnsi="Courier New" w:cs="Courier New" w:hint="default"/>
+      </w:rPr>
+    </w:lvl>
+    <w:lvl w:ilvl="5" w:tplc="04090005" w:tentative="1">
+      <w:start w:val="1"/>
+      <w:numFmt w:val="bullet"/>
+      <w:lvlText w:val=""/>
+      <w:lvlJc w:val="left"/>
+      <w:pPr>
+        <w:ind w:left="4320" w:hanging="360"/>
+      </w:pPr>
+      <w:rPr>
+        <w:rFonts w:ascii="Wingdings" w:hAnsi="Wingdings" w:hint="default"/>
+      </w:rPr>
+    </w:lvl>
+    <w:lvl w:ilvl="6" w:tplc="04090001" w:tentative="1">
+      <w:start w:val="1"/>
+      <w:numFmt w:val="bullet"/>
+      <w:lvlText w:val=""/>
+      <w:lvlJc w:val="left"/>
+      <w:pPr>
+        <w:ind w:left="5040" w:hanging="360"/>
+      </w:pPr>
+      <w:rPr>
+        <w:rFonts w:ascii="Symbol" w:hAnsi="Symbol" w:hint="default"/>
+      </w:rPr>
+    </w:lvl>
+    <w:lvl w:ilvl="7" w:tplc="04090003" w:tentative="1">
+      <w:start w:val="1"/>
+      <w:numFmt w:val="bullet"/>
+      <w:lvlText w:val="o"/>
+      <w:lvlJc w:val="left"/>
+      <w:pPr>
+        <w:ind w:left="5760" w:hanging="360"/>
+      </w:pPr>
+      <w:rPr>
+        <w:rFonts w:ascii="Courier New" w:hAnsi="Courier New" w:cs="Courier New" w:hint="default"/>
+      </w:rPr>
+    </w:lvl>
+    <w:lvl w:ilvl="8" w:tplc="04090005" w:tentative="1">
+      <w:start w:val="1"/>
+      <w:numFmt w:val="bullet"/>
+      <w:lvlText w:val=""/>
+      <w:lvlJc w:val="left"/>
+      <w:pPr>
+        <w:ind w:left="6480" w:hanging="360"/>
+      </w:pPr>
+      <w:rPr>
+        <w:rFonts w:ascii="Wingdings" w:hAnsi="Wingdings" w:hint="default"/>
+      </w:rPr>
+    </w:lvl>
+  </w:abstractNum>
+  <w:abstractNum w:abstractNumId="18" w15:restartNumberingAfterBreak="0">
     <w:nsid w:val="646F2FDC"/>
     <w:multiLevelType w:val="multilevel"/>
     <w:tmpl w:val="A322C158"/>
@@ -4950,7 +6884,7 @@
       </w:rPr>
     </w:lvl>
   </w:abstractNum>
-  <w:abstractNum w:abstractNumId="16" w15:restartNumberingAfterBreak="0">
+  <w:abstractNum w:abstractNumId="19" w15:restartNumberingAfterBreak="0">
     <w:nsid w:val="694A05D5"/>
     <w:multiLevelType w:val="hybridMultilevel"/>
     <w:tmpl w:val="D8F4A78A"/>
@@ -5063,7 +6997,7 @@
       </w:rPr>
     </w:lvl>
   </w:abstractNum>
-  <w:abstractNum w:abstractNumId="17" w15:restartNumberingAfterBreak="0">
+  <w:abstractNum w:abstractNumId="20" w15:restartNumberingAfterBreak="0">
     <w:nsid w:val="69AE034D"/>
     <w:multiLevelType w:val="multilevel"/>
     <w:tmpl w:val="69AE034D"/>
@@ -5176,7 +7110,7 @@
       </w:rPr>
     </w:lvl>
   </w:abstractNum>
-  <w:abstractNum w:abstractNumId="18" w15:restartNumberingAfterBreak="0">
+  <w:abstractNum w:abstractNumId="21" w15:restartNumberingAfterBreak="0">
     <w:nsid w:val="7B617AEA"/>
     <w:multiLevelType w:val="multilevel"/>
     <w:tmpl w:val="7B617AEA"/>
@@ -5325,7 +7259,7 @@
       </w:rPr>
     </w:lvl>
   </w:abstractNum>
-  <w:abstractNum w:abstractNumId="19" w15:restartNumberingAfterBreak="0">
+  <w:abstractNum w:abstractNumId="22" w15:restartNumberingAfterBreak="0">
     <w:nsid w:val="7C1D4412"/>
     <w:multiLevelType w:val="multilevel"/>
     <w:tmpl w:val="7C1D4412"/>
@@ -5441,7 +7375,7 @@
       </w:pPr>
     </w:lvl>
   </w:abstractNum>
-  <w:abstractNum w:abstractNumId="20" w15:restartNumberingAfterBreak="0">
+  <w:abstractNum w:abstractNumId="23" w15:restartNumberingAfterBreak="0">
     <w:nsid w:val="7CE244B8"/>
     <w:multiLevelType w:val="multilevel"/>
     <w:tmpl w:val="7CE244B8"/>
@@ -5590,7 +7524,7 @@
       </w:rPr>
     </w:lvl>
   </w:abstractNum>
-  <w:abstractNum w:abstractNumId="21" w15:restartNumberingAfterBreak="0">
+  <w:abstractNum w:abstractNumId="24" w15:restartNumberingAfterBreak="0">
     <w:nsid w:val="7D196E87"/>
     <w:multiLevelType w:val="multilevel"/>
     <w:tmpl w:val="7D196E87"/>
@@ -5740,37 +7674,37 @@
     </w:lvl>
   </w:abstractNum>
   <w:num w:numId="1" w16cid:durableId="1681081613">
-    <w:abstractNumId w:val="15"/>
+    <w:abstractNumId w:val="18"/>
   </w:num>
   <w:num w:numId="2" w16cid:durableId="667833592">
     <w:abstractNumId w:val="3"/>
   </w:num>
   <w:num w:numId="3" w16cid:durableId="1964193019">
-    <w:abstractNumId w:val="9"/>
+    <w:abstractNumId w:val="10"/>
   </w:num>
   <w:num w:numId="4" w16cid:durableId="224604660">
-    <w:abstractNumId w:val="11"/>
+    <w:abstractNumId w:val="12"/>
   </w:num>
   <w:num w:numId="5" w16cid:durableId="374281017">
-    <w:abstractNumId w:val="6"/>
+    <w:abstractNumId w:val="7"/>
   </w:num>
   <w:num w:numId="6" w16cid:durableId="1538742020">
-    <w:abstractNumId w:val="21"/>
+    <w:abstractNumId w:val="24"/>
   </w:num>
   <w:num w:numId="7" w16cid:durableId="1769041760">
     <w:abstractNumId w:val="1"/>
   </w:num>
   <w:num w:numId="8" w16cid:durableId="160629005">
-    <w:abstractNumId w:val="13"/>
+    <w:abstractNumId w:val="15"/>
   </w:num>
   <w:num w:numId="9" w16cid:durableId="1617905413">
-    <w:abstractNumId w:val="12"/>
+    <w:abstractNumId w:val="13"/>
   </w:num>
   <w:num w:numId="10" w16cid:durableId="409235865">
     <w:abstractNumId w:val="0"/>
   </w:num>
   <w:num w:numId="11" w16cid:durableId="663047831">
-    <w:abstractNumId w:val="8"/>
+    <w:abstractNumId w:val="9"/>
   </w:num>
   <w:num w:numId="12" w16cid:durableId="784814411">
     <w:abstractNumId w:val="4"/>
@@ -5779,31 +7713,40 @@
     <w:abstractNumId w:val="5"/>
   </w:num>
   <w:num w:numId="14" w16cid:durableId="1897204762">
-    <w:abstractNumId w:val="10"/>
+    <w:abstractNumId w:val="11"/>
   </w:num>
   <w:num w:numId="15" w16cid:durableId="1708143266">
-    <w:abstractNumId w:val="20"/>
+    <w:abstractNumId w:val="23"/>
   </w:num>
   <w:num w:numId="16" w16cid:durableId="1608268187">
-    <w:abstractNumId w:val="18"/>
+    <w:abstractNumId w:val="21"/>
   </w:num>
   <w:num w:numId="17" w16cid:durableId="747769909">
-    <w:abstractNumId w:val="19"/>
+    <w:abstractNumId w:val="22"/>
   </w:num>
   <w:num w:numId="18" w16cid:durableId="924723419">
-    <w:abstractNumId w:val="7"/>
+    <w:abstractNumId w:val="8"/>
   </w:num>
   <w:num w:numId="19" w16cid:durableId="1361979615">
     <w:abstractNumId w:val="2"/>
   </w:num>
   <w:num w:numId="20" w16cid:durableId="699429287">
+    <w:abstractNumId w:val="20"/>
+  </w:num>
+  <w:num w:numId="21" w16cid:durableId="1050880971">
+    <w:abstractNumId w:val="16"/>
+  </w:num>
+  <w:num w:numId="22" w16cid:durableId="1014039510">
+    <w:abstractNumId w:val="19"/>
+  </w:num>
+  <w:num w:numId="23" w16cid:durableId="304817829">
+    <w:abstractNumId w:val="6"/>
+  </w:num>
+  <w:num w:numId="24" w16cid:durableId="684861661">
     <w:abstractNumId w:val="17"/>
   </w:num>
-  <w:num w:numId="21" w16cid:durableId="1050880971">
+  <w:num w:numId="25" w16cid:durableId="33696425">
     <w:abstractNumId w:val="14"/>
-  </w:num>
-  <w:num w:numId="22" w16cid:durableId="1014039510">
-    <w:abstractNumId w:val="16"/>
   </w:num>
 </w:numbering>
 </file>

</xml_diff>

<commit_message>
sua usecase thong ke bao cao
</commit_message>
<xml_diff>
--- a/PhongKham.docx
+++ b/PhongKham.docx
@@ -3702,6 +3702,9 @@
             <w:r>
               <w:t>Luồn</w:t>
             </w:r>
+            <w:r>
+              <w:t>g</w:t>
+            </w:r>
             <w:proofErr w:type="spellEnd"/>
             <w:r>
               <w:t xml:space="preserve"> </w:t>
@@ -4307,6 +4310,9 @@
             <w:r>
               <w:t>Luồn</w:t>
             </w:r>
+            <w:r>
+              <w:t>g</w:t>
+            </w:r>
             <w:proofErr w:type="spellEnd"/>
             <w:r>
               <w:t xml:space="preserve"> </w:t>
@@ -5102,6 +5108,9 @@
             <w:proofErr w:type="spellStart"/>
             <w:r>
               <w:t>Luồn</w:t>
+            </w:r>
+            <w:r>
+              <w:t>g</w:t>
             </w:r>
             <w:proofErr w:type="spellEnd"/>
             <w:r>
@@ -6097,6 +6106,9 @@
             <w:r>
               <w:t>Luồn</w:t>
             </w:r>
+            <w:r>
+              <w:t>g</w:t>
+            </w:r>
             <w:proofErr w:type="spellEnd"/>
             <w:r>
               <w:t xml:space="preserve"> </w:t>
@@ -7100,6 +7112,9 @@
             <w:r>
               <w:t>Luồn</w:t>
             </w:r>
+            <w:r>
+              <w:t>g</w:t>
+            </w:r>
             <w:proofErr w:type="spellEnd"/>
             <w:r>
               <w:t xml:space="preserve"> </w:t>
@@ -7560,6 +7575,9 @@
             <w:proofErr w:type="spellStart"/>
             <w:r>
               <w:t>Luồn</w:t>
+            </w:r>
+            <w:r>
+              <w:t>g</w:t>
             </w:r>
             <w:proofErr w:type="spellEnd"/>
             <w:r>
@@ -8742,6 +8760,9 @@
               <w:lastRenderedPageBreak/>
               <w:t>Luồn</w:t>
             </w:r>
+            <w:r>
+              <w:t>g</w:t>
+            </w:r>
             <w:proofErr w:type="spellEnd"/>
             <w:r>
               <w:t xml:space="preserve"> </w:t>
@@ -9952,6 +9973,9 @@
             <w:r>
               <w:t>Luồn</w:t>
             </w:r>
+            <w:r>
+              <w:t>g</w:t>
+            </w:r>
             <w:proofErr w:type="spellEnd"/>
             <w:r>
               <w:t xml:space="preserve"> </w:t>
@@ -10372,6 +10396,9 @@
             <w:proofErr w:type="spellStart"/>
             <w:r>
               <w:t>Luồn</w:t>
+            </w:r>
+            <w:r>
+              <w:t>g</w:t>
             </w:r>
             <w:proofErr w:type="spellEnd"/>
             <w:r>
@@ -10461,10 +10488,7 @@
           </w:tcPr>
           <w:p>
             <w:r>
-              <w:t>UC 00</w:t>
-            </w:r>
-            <w:r>
-              <w:t>4</w:t>
+              <w:t>UC 004</w:t>
             </w:r>
           </w:p>
         </w:tc>
@@ -10549,11 +10573,11 @@
           </w:tcPr>
           <w:p>
             <w:r>
-              <w:t>UC đ</w:t>
-            </w:r>
-            <w:proofErr w:type="spellStart"/>
-            <w:r>
-              <w:t>ược</w:t>
+              <w:t xml:space="preserve">UC </w:t>
+            </w:r>
+            <w:proofErr w:type="spellStart"/>
+            <w:r>
+              <w:t>được</w:t>
             </w:r>
             <w:proofErr w:type="spellEnd"/>
             <w:r>
@@ -10645,121 +10669,29 @@
             </w:r>
             <w:proofErr w:type="spellEnd"/>
             <w:r>
-              <w:t>,</w:t>
-            </w:r>
-            <w:r>
-              <w:t xml:space="preserve"> </w:t>
-            </w:r>
-            <w:r>
-              <w:t xml:space="preserve"> </w:t>
-            </w:r>
-            <w:proofErr w:type="spellStart"/>
-            <w:r>
-              <w:t>hỗ</w:t>
-            </w:r>
-            <w:proofErr w:type="spellEnd"/>
-            <w:r>
-              <w:t xml:space="preserve"> </w:t>
-            </w:r>
-            <w:proofErr w:type="spellStart"/>
-            <w:r>
-              <w:t>trợ</w:t>
-            </w:r>
-            <w:proofErr w:type="spellEnd"/>
-            <w:r>
-              <w:t xml:space="preserve"> </w:t>
-            </w:r>
-            <w:proofErr w:type="spellStart"/>
-            <w:r>
-              <w:t>Quản</w:t>
-            </w:r>
-            <w:proofErr w:type="spellEnd"/>
-            <w:r>
-              <w:t xml:space="preserve"> </w:t>
-            </w:r>
-            <w:proofErr w:type="spellStart"/>
-            <w:r>
-              <w:t>trị</w:t>
-            </w:r>
-            <w:proofErr w:type="spellEnd"/>
-            <w:r>
-              <w:t xml:space="preserve"> </w:t>
-            </w:r>
-            <w:proofErr w:type="spellStart"/>
-            <w:r>
-              <w:t>viên</w:t>
-            </w:r>
-            <w:r>
-              <w:t xml:space="preserve"> trong</w:t>
-            </w:r>
-            <w:proofErr w:type="spellEnd"/>
-            <w:r>
-              <w:t xml:space="preserve"> </w:t>
-            </w:r>
-            <w:proofErr w:type="spellStart"/>
-            <w:r>
-              <w:t>quá</w:t>
-            </w:r>
-            <w:proofErr w:type="spellEnd"/>
-            <w:r>
-              <w:t xml:space="preserve"> </w:t>
-            </w:r>
-            <w:proofErr w:type="spellStart"/>
-            <w:r>
-              <w:t>trình</w:t>
-            </w:r>
-            <w:proofErr w:type="spellEnd"/>
-            <w:r>
-              <w:t xml:space="preserve"> </w:t>
-            </w:r>
-            <w:proofErr w:type="spellStart"/>
-            <w:r>
-              <w:t>tạo</w:t>
-            </w:r>
-            <w:proofErr w:type="spellEnd"/>
-            <w:r>
-              <w:t xml:space="preserve">, </w:t>
-            </w:r>
-            <w:proofErr w:type="spellStart"/>
-            <w:r>
-              <w:t>tra</w:t>
-            </w:r>
-            <w:proofErr w:type="spellEnd"/>
-            <w:r>
-              <w:t xml:space="preserve"> </w:t>
-            </w:r>
-            <w:proofErr w:type="spellStart"/>
-            <w:r>
-              <w:t>cứu</w:t>
-            </w:r>
-            <w:proofErr w:type="spellEnd"/>
-            <w:r>
-              <w:t xml:space="preserve">, </w:t>
-            </w:r>
-            <w:proofErr w:type="spellStart"/>
-            <w:r>
-              <w:t>xoá</w:t>
-            </w:r>
-            <w:proofErr w:type="spellEnd"/>
-            <w:r>
-              <w:t xml:space="preserve"> </w:t>
-            </w:r>
-            <w:proofErr w:type="spellStart"/>
-            <w:r>
-              <w:t>báo</w:t>
-            </w:r>
-            <w:proofErr w:type="spellEnd"/>
-            <w:r>
-              <w:t xml:space="preserve"> </w:t>
-            </w:r>
-            <w:proofErr w:type="spellStart"/>
-            <w:r>
-              <w:t>cáo</w:t>
-            </w:r>
-            <w:proofErr w:type="spellEnd"/>
-            <w:r>
-              <w:t>.</w:t>
-            </w:r>
+              <w:t xml:space="preserve"> </w:t>
+            </w:r>
+            <w:proofErr w:type="spellStart"/>
+            <w:r>
+              <w:t>của</w:t>
+            </w:r>
+            <w:proofErr w:type="spellEnd"/>
+            <w:r>
+              <w:t xml:space="preserve"> </w:t>
+            </w:r>
+            <w:proofErr w:type="spellStart"/>
+            <w:r>
+              <w:t>hệ</w:t>
+            </w:r>
+            <w:proofErr w:type="spellEnd"/>
+            <w:r>
+              <w:t xml:space="preserve"> </w:t>
+            </w:r>
+            <w:proofErr w:type="spellStart"/>
+            <w:r>
+              <w:t>thống</w:t>
+            </w:r>
+            <w:proofErr w:type="spellEnd"/>
           </w:p>
         </w:tc>
       </w:tr>
@@ -10828,13 +10760,7 @@
           <w:tcPr>
             <w:tcW w:w="6661" w:type="dxa"/>
           </w:tcPr>
-          <w:p>
-            <w:proofErr w:type="spellStart"/>
-            <w:r>
-              <w:t>Twillio</w:t>
-            </w:r>
-            <w:proofErr w:type="spellEnd"/>
-          </w:p>
+          <w:p/>
         </w:tc>
       </w:tr>
       <w:tr>
@@ -11094,22 +11020,6 @@
               <w:t>liệu</w:t>
             </w:r>
             <w:proofErr w:type="spellEnd"/>
-            <w:r>
-              <w:t xml:space="preserve"> </w:t>
-            </w:r>
-            <w:proofErr w:type="spellStart"/>
-            <w:r>
-              <w:t>báo</w:t>
-            </w:r>
-            <w:proofErr w:type="spellEnd"/>
-            <w:r>
-              <w:t xml:space="preserve"> </w:t>
-            </w:r>
-            <w:proofErr w:type="spellStart"/>
-            <w:r>
-              <w:t>cáo</w:t>
-            </w:r>
-            <w:proofErr w:type="spellEnd"/>
           </w:p>
         </w:tc>
       </w:tr>
@@ -11157,84 +11067,63 @@
             </w:pPr>
             <w:proofErr w:type="spellStart"/>
             <w:r>
-              <w:t>Thông</w:t>
-            </w:r>
-            <w:proofErr w:type="spellEnd"/>
-            <w:r>
-              <w:t xml:space="preserve"> tin</w:t>
-            </w:r>
-            <w:r>
-              <w:t xml:space="preserve"> </w:t>
-            </w:r>
-            <w:proofErr w:type="spellStart"/>
-            <w:r>
-              <w:t>của</w:t>
-            </w:r>
-            <w:proofErr w:type="spellEnd"/>
-            <w:r>
-              <w:t xml:space="preserve"> </w:t>
-            </w:r>
-            <w:proofErr w:type="spellStart"/>
-            <w:r>
-              <w:t>các</w:t>
-            </w:r>
-            <w:proofErr w:type="spellEnd"/>
-            <w:r>
-              <w:t xml:space="preserve"> </w:t>
-            </w:r>
-            <w:proofErr w:type="spellStart"/>
-            <w:r>
-              <w:t>báo</w:t>
-            </w:r>
-            <w:proofErr w:type="spellEnd"/>
-            <w:r>
-              <w:t xml:space="preserve"> </w:t>
-            </w:r>
-            <w:proofErr w:type="spellStart"/>
-            <w:proofErr w:type="gramStart"/>
-            <w:r>
-              <w:t>cáo</w:t>
-            </w:r>
-            <w:proofErr w:type="spellEnd"/>
-            <w:r>
-              <w:t xml:space="preserve">  </w:t>
-            </w:r>
-            <w:proofErr w:type="spellStart"/>
-            <w:r>
-              <w:t>xuất</w:t>
-            </w:r>
-            <w:proofErr w:type="spellEnd"/>
-            <w:proofErr w:type="gramEnd"/>
-            <w:r>
-              <w:t xml:space="preserve"> </w:t>
-            </w:r>
-            <w:proofErr w:type="spellStart"/>
-            <w:r>
-              <w:t>ra</w:t>
-            </w:r>
-            <w:proofErr w:type="spellEnd"/>
-            <w:r>
-              <w:t xml:space="preserve"> </w:t>
-            </w:r>
-            <w:proofErr w:type="spellStart"/>
-            <w:r>
-              <w:t>chính</w:t>
-            </w:r>
-            <w:proofErr w:type="spellEnd"/>
-            <w:r>
-              <w:t xml:space="preserve"> </w:t>
-            </w:r>
-            <w:proofErr w:type="spellStart"/>
-            <w:r>
-              <w:t>xác</w:t>
-            </w:r>
-            <w:proofErr w:type="spellEnd"/>
-            <w:r>
-              <w:t xml:space="preserve"> </w:t>
-            </w:r>
-            <w:proofErr w:type="spellStart"/>
-            <w:r>
-              <w:t>theo</w:t>
+              <w:t>Quản</w:t>
+            </w:r>
+            <w:proofErr w:type="spellEnd"/>
+            <w:r>
+              <w:t xml:space="preserve"> </w:t>
+            </w:r>
+            <w:proofErr w:type="spellStart"/>
+            <w:r>
+              <w:t>trị</w:t>
+            </w:r>
+            <w:proofErr w:type="spellEnd"/>
+            <w:r>
+              <w:t xml:space="preserve"> </w:t>
+            </w:r>
+            <w:proofErr w:type="spellStart"/>
+            <w:r>
+              <w:t>viên</w:t>
+            </w:r>
+            <w:proofErr w:type="spellEnd"/>
+            <w:r>
+              <w:t xml:space="preserve"> </w:t>
+            </w:r>
+            <w:proofErr w:type="spellStart"/>
+            <w:r>
+              <w:t>có</w:t>
+            </w:r>
+            <w:proofErr w:type="spellEnd"/>
+            <w:r>
+              <w:t xml:space="preserve"> </w:t>
+            </w:r>
+            <w:proofErr w:type="spellStart"/>
+            <w:r>
+              <w:t>thể</w:t>
+            </w:r>
+            <w:proofErr w:type="spellEnd"/>
+            <w:r>
+              <w:t xml:space="preserve"> </w:t>
+            </w:r>
+            <w:proofErr w:type="spellStart"/>
+            <w:r>
+              <w:t>xem</w:t>
+            </w:r>
+            <w:proofErr w:type="spellEnd"/>
+            <w:r>
+              <w:t xml:space="preserve"> </w:t>
+            </w:r>
+            <w:proofErr w:type="spellStart"/>
+            <w:r>
+              <w:t>và</w:t>
+            </w:r>
+            <w:proofErr w:type="spellEnd"/>
+            <w:r>
+              <w:t xml:space="preserve"> </w:t>
+            </w:r>
+            <w:proofErr w:type="spellStart"/>
+            <w:r>
+              <w:t>lọc</w:t>
             </w:r>
             <w:proofErr w:type="spellEnd"/>
             <w:r>
@@ -11253,6 +11142,9 @@
               <w:t>kê</w:t>
             </w:r>
             <w:proofErr w:type="spellEnd"/>
+            <w:r>
+              <w:t>.</w:t>
+            </w:r>
           </w:p>
           <w:p>
             <w:pPr>
@@ -11265,63 +11157,26 @@
             </w:pPr>
             <w:proofErr w:type="spellStart"/>
             <w:r>
-              <w:t>Quản</w:t>
-            </w:r>
-            <w:proofErr w:type="spellEnd"/>
-            <w:r>
-              <w:t xml:space="preserve"> </w:t>
-            </w:r>
-            <w:proofErr w:type="spellStart"/>
-            <w:r>
-              <w:t>trị</w:t>
-            </w:r>
-            <w:proofErr w:type="spellEnd"/>
-            <w:r>
-              <w:t xml:space="preserve"> </w:t>
-            </w:r>
-            <w:proofErr w:type="spellStart"/>
-            <w:r>
-              <w:t>viên</w:t>
-            </w:r>
-            <w:proofErr w:type="spellEnd"/>
-            <w:r>
-              <w:t xml:space="preserve"> </w:t>
-            </w:r>
-            <w:proofErr w:type="spellStart"/>
-            <w:r>
-              <w:t>có</w:t>
-            </w:r>
-            <w:proofErr w:type="spellEnd"/>
-            <w:r>
-              <w:t xml:space="preserve"> </w:t>
-            </w:r>
-            <w:proofErr w:type="spellStart"/>
-            <w:r>
-              <w:t>thể</w:t>
-            </w:r>
-            <w:proofErr w:type="spellEnd"/>
-            <w:r>
-              <w:t xml:space="preserve"> </w:t>
-            </w:r>
-            <w:proofErr w:type="spellStart"/>
-            <w:r>
-              <w:t>xem</w:t>
-            </w:r>
-            <w:proofErr w:type="spellEnd"/>
-            <w:r>
-              <w:t xml:space="preserve"> </w:t>
-            </w:r>
-            <w:proofErr w:type="spellStart"/>
-            <w:r>
-              <w:t>và</w:t>
-            </w:r>
-            <w:proofErr w:type="spellEnd"/>
-            <w:r>
-              <w:t xml:space="preserve"> </w:t>
-            </w:r>
-            <w:proofErr w:type="spellStart"/>
-            <w:r>
-              <w:t>lọc</w:t>
+              <w:t>Thông</w:t>
+            </w:r>
+            <w:proofErr w:type="spellEnd"/>
+            <w:r>
+              <w:t xml:space="preserve"> tin</w:t>
+            </w:r>
+            <w:r>
+              <w:t xml:space="preserve"> </w:t>
+            </w:r>
+            <w:proofErr w:type="spellStart"/>
+            <w:r>
+              <w:t>của</w:t>
+            </w:r>
+            <w:proofErr w:type="spellEnd"/>
+            <w:r>
+              <w:t xml:space="preserve"> </w:t>
+            </w:r>
+            <w:proofErr w:type="spellStart"/>
+            <w:r>
+              <w:t>các</w:t>
             </w:r>
             <w:proofErr w:type="spellEnd"/>
             <w:r>
@@ -11336,66 +11191,47 @@
               <w:t xml:space="preserve"> </w:t>
             </w:r>
             <w:proofErr w:type="spellStart"/>
+            <w:proofErr w:type="gramStart"/>
             <w:r>
               <w:t>kê</w:t>
             </w:r>
             <w:proofErr w:type="spellEnd"/>
             <w:r>
-              <w:t xml:space="preserve"> </w:t>
-            </w:r>
-            <w:proofErr w:type="spellStart"/>
-            <w:r>
-              <w:t>để</w:t>
-            </w:r>
-            <w:proofErr w:type="spellEnd"/>
-            <w:r>
-              <w:t xml:space="preserve"> </w:t>
-            </w:r>
-            <w:proofErr w:type="spellStart"/>
-            <w:r>
-              <w:t>hỗ</w:t>
-            </w:r>
-            <w:proofErr w:type="spellEnd"/>
-            <w:r>
-              <w:t xml:space="preserve"> </w:t>
-            </w:r>
-            <w:proofErr w:type="spellStart"/>
-            <w:r>
-              <w:t>trợ</w:t>
-            </w:r>
-            <w:proofErr w:type="spellEnd"/>
-            <w:r>
-              <w:t xml:space="preserve"> </w:t>
-            </w:r>
-            <w:proofErr w:type="spellStart"/>
-            <w:r>
-              <w:t>việc</w:t>
-            </w:r>
-            <w:proofErr w:type="spellEnd"/>
-            <w:r>
-              <w:t xml:space="preserve"> </w:t>
-            </w:r>
-            <w:proofErr w:type="spellStart"/>
-            <w:r>
-              <w:t>lập</w:t>
-            </w:r>
-            <w:proofErr w:type="spellEnd"/>
-            <w:r>
-              <w:t xml:space="preserve"> </w:t>
-            </w:r>
-            <w:proofErr w:type="spellStart"/>
-            <w:r>
-              <w:t>báo</w:t>
-            </w:r>
-            <w:proofErr w:type="spellEnd"/>
-            <w:r>
-              <w:t xml:space="preserve"> </w:t>
-            </w:r>
-            <w:proofErr w:type="spellStart"/>
-            <w:r>
-              <w:t>cáo</w:t>
-            </w:r>
-            <w:proofErr w:type="spellEnd"/>
+              <w:t xml:space="preserve">  </w:t>
+            </w:r>
+            <w:proofErr w:type="spellStart"/>
+            <w:r>
+              <w:t>xuất</w:t>
+            </w:r>
+            <w:proofErr w:type="spellEnd"/>
+            <w:proofErr w:type="gramEnd"/>
+            <w:r>
+              <w:t xml:space="preserve"> </w:t>
+            </w:r>
+            <w:proofErr w:type="spellStart"/>
+            <w:r>
+              <w:t>ra</w:t>
+            </w:r>
+            <w:proofErr w:type="spellEnd"/>
+            <w:r>
+              <w:t xml:space="preserve"> </w:t>
+            </w:r>
+            <w:proofErr w:type="spellStart"/>
+            <w:r>
+              <w:t>chính</w:t>
+            </w:r>
+            <w:proofErr w:type="spellEnd"/>
+            <w:r>
+              <w:t xml:space="preserve"> </w:t>
+            </w:r>
+            <w:proofErr w:type="spellStart"/>
+            <w:r>
+              <w:t>xác</w:t>
+            </w:r>
+            <w:proofErr w:type="spellEnd"/>
+            <w:r>
+              <w:t>.</w:t>
+            </w:r>
           </w:p>
         </w:tc>
       </w:tr>
@@ -11408,6 +11244,9 @@
             <w:proofErr w:type="spellStart"/>
             <w:r>
               <w:t>Luồn</w:t>
+            </w:r>
+            <w:r>
+              <w:t>g</w:t>
             </w:r>
             <w:proofErr w:type="spellEnd"/>
             <w:r>
@@ -11449,45 +11288,40 @@
               </w:numPr>
               <w:spacing w:after="0" w:line="240" w:lineRule="auto"/>
             </w:pPr>
-            <w:proofErr w:type="spellStart"/>
-            <w:r>
-              <w:t>Đăng</w:t>
-            </w:r>
-            <w:proofErr w:type="spellEnd"/>
-            <w:r>
-              <w:t xml:space="preserve"> </w:t>
-            </w:r>
-            <w:proofErr w:type="spellStart"/>
-            <w:r>
-              <w:t>nhập</w:t>
-            </w:r>
-            <w:proofErr w:type="spellEnd"/>
-            <w:r>
-              <w:t xml:space="preserve"> </w:t>
-            </w:r>
-            <w:proofErr w:type="spellStart"/>
-            <w:r>
-              <w:t>vào</w:t>
-            </w:r>
-            <w:proofErr w:type="spellEnd"/>
-            <w:r>
-              <w:t xml:space="preserve"> </w:t>
-            </w:r>
-            <w:proofErr w:type="spellStart"/>
-            <w:r>
-              <w:t>hệ</w:t>
-            </w:r>
-            <w:proofErr w:type="spellEnd"/>
-            <w:r>
-              <w:t xml:space="preserve"> </w:t>
-            </w:r>
-            <w:proofErr w:type="spellStart"/>
-            <w:r>
-              <w:t>thống</w:t>
-            </w:r>
-            <w:proofErr w:type="spellEnd"/>
-            <w:r>
-              <w:t xml:space="preserve">: </w:t>
+            <w:r>
+              <w:t xml:space="preserve">UC </w:t>
+            </w:r>
+            <w:proofErr w:type="spellStart"/>
+            <w:r>
+              <w:t>này</w:t>
+            </w:r>
+            <w:proofErr w:type="spellEnd"/>
+            <w:r>
+              <w:t xml:space="preserve"> </w:t>
+            </w:r>
+            <w:proofErr w:type="spellStart"/>
+            <w:r>
+              <w:t>bắt</w:t>
+            </w:r>
+            <w:proofErr w:type="spellEnd"/>
+            <w:r>
+              <w:t xml:space="preserve"> </w:t>
+            </w:r>
+            <w:proofErr w:type="spellStart"/>
+            <w:r>
+              <w:t>đầu</w:t>
+            </w:r>
+            <w:proofErr w:type="spellEnd"/>
+            <w:r>
+              <w:t xml:space="preserve"> </w:t>
+            </w:r>
+            <w:proofErr w:type="spellStart"/>
+            <w:r>
+              <w:t>khi</w:t>
+            </w:r>
+            <w:proofErr w:type="spellEnd"/>
+            <w:r>
+              <w:t xml:space="preserve"> </w:t>
             </w:r>
             <w:proofErr w:type="spellStart"/>
             <w:r>
@@ -11515,111 +11349,39 @@
             </w:r>
             <w:proofErr w:type="spellStart"/>
             <w:r>
-              <w:t>đăng</w:t>
-            </w:r>
-            <w:proofErr w:type="spellEnd"/>
-            <w:r>
-              <w:t xml:space="preserve"> </w:t>
-            </w:r>
-            <w:proofErr w:type="spellStart"/>
-            <w:r>
-              <w:t>nhập</w:t>
-            </w:r>
-            <w:proofErr w:type="spellEnd"/>
-            <w:r>
-              <w:t xml:space="preserve"> </w:t>
-            </w:r>
-            <w:proofErr w:type="spellStart"/>
-            <w:r>
-              <w:t>thành</w:t>
-            </w:r>
-            <w:proofErr w:type="spellEnd"/>
-            <w:r>
-              <w:t xml:space="preserve"> </w:t>
-            </w:r>
-            <w:proofErr w:type="spellStart"/>
-            <w:r>
-              <w:t>công</w:t>
-            </w:r>
-            <w:proofErr w:type="spellEnd"/>
-            <w:r>
-              <w:t xml:space="preserve"> </w:t>
-            </w:r>
-            <w:proofErr w:type="spellStart"/>
-            <w:r>
-              <w:t>vào</w:t>
-            </w:r>
-            <w:proofErr w:type="spellEnd"/>
-            <w:r>
-              <w:t xml:space="preserve"> </w:t>
-            </w:r>
-            <w:proofErr w:type="spellStart"/>
-            <w:r>
-              <w:t>hệ</w:t>
-            </w:r>
-            <w:proofErr w:type="spellEnd"/>
-            <w:r>
-              <w:t xml:space="preserve"> </w:t>
-            </w:r>
-            <w:proofErr w:type="spellStart"/>
-            <w:r>
-              <w:t>thống</w:t>
-            </w:r>
-            <w:proofErr w:type="spellEnd"/>
-            <w:r>
-              <w:t xml:space="preserve"> </w:t>
-            </w:r>
-            <w:proofErr w:type="spellStart"/>
-            <w:r>
-              <w:t>với</w:t>
-            </w:r>
-            <w:proofErr w:type="spellEnd"/>
-            <w:r>
-              <w:t xml:space="preserve"> </w:t>
-            </w:r>
-            <w:proofErr w:type="spellStart"/>
-            <w:r>
-              <w:t>quyền</w:t>
-            </w:r>
-            <w:proofErr w:type="spellEnd"/>
-            <w:r>
-              <w:t xml:space="preserve"> </w:t>
-            </w:r>
-            <w:proofErr w:type="spellStart"/>
-            <w:r>
-              <w:t>quản</w:t>
-            </w:r>
-            <w:proofErr w:type="spellEnd"/>
-            <w:r>
-              <w:t xml:space="preserve"> </w:t>
-            </w:r>
-            <w:proofErr w:type="spellStart"/>
-            <w:r>
-              <w:t>lý</w:t>
-            </w:r>
-            <w:proofErr w:type="spellEnd"/>
-            <w:r>
-              <w:t xml:space="preserve"> </w:t>
-            </w:r>
-            <w:proofErr w:type="spellStart"/>
-            <w:r>
-              <w:t>kho</w:t>
-            </w:r>
-            <w:proofErr w:type="spellEnd"/>
-            <w:r>
-              <w:t xml:space="preserve"> </w:t>
-            </w:r>
-            <w:proofErr w:type="spellStart"/>
-            <w:r>
-              <w:t>dữ</w:t>
-            </w:r>
-            <w:proofErr w:type="spellEnd"/>
-            <w:r>
-              <w:t xml:space="preserve"> </w:t>
-            </w:r>
-            <w:proofErr w:type="spellStart"/>
-            <w:r>
-              <w:t>liệu</w:t>
+              <w:t>chọn</w:t>
+            </w:r>
+            <w:proofErr w:type="spellEnd"/>
+            <w:r>
+              <w:t xml:space="preserve"> </w:t>
+            </w:r>
+            <w:proofErr w:type="spellStart"/>
+            <w:r>
+              <w:t>chức</w:t>
+            </w:r>
+            <w:proofErr w:type="spellEnd"/>
+            <w:r>
+              <w:t xml:space="preserve"> </w:t>
+            </w:r>
+            <w:proofErr w:type="spellStart"/>
+            <w:r>
+              <w:t>năng</w:t>
+            </w:r>
+            <w:proofErr w:type="spellEnd"/>
+            <w:r>
+              <w:t xml:space="preserve"> “</w:t>
+            </w:r>
+            <w:proofErr w:type="spellStart"/>
+            <w:r>
+              <w:t>Thống</w:t>
+            </w:r>
+            <w:proofErr w:type="spellEnd"/>
+            <w:r>
+              <w:t xml:space="preserve"> </w:t>
+            </w:r>
+            <w:proofErr w:type="spellStart"/>
+            <w:r>
+              <w:t>kê</w:t>
             </w:r>
             <w:proofErr w:type="spellEnd"/>
             <w:r>
@@ -11638,6 +11400,9 @@
               <w:t>cáo</w:t>
             </w:r>
             <w:proofErr w:type="spellEnd"/>
+            <w:r>
+              <w:t>”.</w:t>
+            </w:r>
           </w:p>
           <w:p>
             <w:pPr>
@@ -11650,47 +11415,15 @@
             </w:pPr>
             <w:proofErr w:type="spellStart"/>
             <w:r>
-              <w:t>Xem</w:t>
-            </w:r>
-            <w:proofErr w:type="spellEnd"/>
-            <w:r>
-              <w:t xml:space="preserve"> </w:t>
-            </w:r>
-            <w:proofErr w:type="spellStart"/>
-            <w:r>
-              <w:t>danh</w:t>
-            </w:r>
-            <w:proofErr w:type="spellEnd"/>
-            <w:r>
-              <w:t xml:space="preserve"> </w:t>
-            </w:r>
-            <w:proofErr w:type="spellStart"/>
-            <w:r>
-              <w:t>sách</w:t>
-            </w:r>
-            <w:proofErr w:type="spellEnd"/>
-            <w:r>
-              <w:t xml:space="preserve"> </w:t>
-            </w:r>
-            <w:proofErr w:type="spellStart"/>
-            <w:r>
-              <w:t>báo</w:t>
-            </w:r>
-            <w:proofErr w:type="spellEnd"/>
-            <w:r>
-              <w:t xml:space="preserve"> </w:t>
-            </w:r>
-            <w:proofErr w:type="spellStart"/>
-            <w:r>
-              <w:t>cáo</w:t>
-            </w:r>
-            <w:proofErr w:type="spellEnd"/>
-            <w:r>
-              <w:t xml:space="preserve">: </w:t>
-            </w:r>
-            <w:proofErr w:type="spellStart"/>
-            <w:r>
-              <w:t>Hệ</w:t>
+              <w:t>Chọn</w:t>
+            </w:r>
+            <w:proofErr w:type="spellEnd"/>
+            <w:r>
+              <w:t xml:space="preserve"> </w:t>
+            </w:r>
+            <w:proofErr w:type="spellStart"/>
+            <w:r>
+              <w:t>loại</w:t>
             </w:r>
             <w:proofErr w:type="spellEnd"/>
             <w:r>
@@ -11706,359 +11439,31 @@
             </w:r>
             <w:proofErr w:type="spellStart"/>
             <w:r>
-              <w:t>hiển</w:t>
-            </w:r>
-            <w:proofErr w:type="spellEnd"/>
-            <w:r>
-              <w:t xml:space="preserve"> </w:t>
-            </w:r>
-            <w:proofErr w:type="spellStart"/>
-            <w:r>
-              <w:t>thị</w:t>
-            </w:r>
-            <w:proofErr w:type="spellEnd"/>
-            <w:r>
-              <w:t xml:space="preserve"> </w:t>
-            </w:r>
-            <w:proofErr w:type="spellStart"/>
-            <w:r>
-              <w:t>danh</w:t>
-            </w:r>
-            <w:proofErr w:type="spellEnd"/>
-            <w:r>
-              <w:t xml:space="preserve"> </w:t>
-            </w:r>
-            <w:proofErr w:type="spellStart"/>
-            <w:r>
-              <w:t>sách</w:t>
-            </w:r>
-            <w:proofErr w:type="spellEnd"/>
-            <w:r>
-              <w:t xml:space="preserve"> </w:t>
-            </w:r>
-            <w:proofErr w:type="spellStart"/>
-            <w:r>
-              <w:t>các</w:t>
-            </w:r>
-            <w:proofErr w:type="spellEnd"/>
-            <w:r>
-              <w:t xml:space="preserve"> </w:t>
-            </w:r>
-            <w:proofErr w:type="spellStart"/>
-            <w:r>
-              <w:t>loại</w:t>
-            </w:r>
-            <w:proofErr w:type="spellEnd"/>
-            <w:r>
-              <w:t xml:space="preserve"> </w:t>
-            </w:r>
-            <w:proofErr w:type="spellStart"/>
-            <w:r>
-              <w:t>báo</w:t>
-            </w:r>
-            <w:proofErr w:type="spellEnd"/>
-            <w:r>
-              <w:t xml:space="preserve"> </w:t>
-            </w:r>
-            <w:proofErr w:type="spellStart"/>
-            <w:r>
-              <w:t>cáo</w:t>
-            </w:r>
-            <w:proofErr w:type="spellEnd"/>
-            <w:r>
-              <w:t xml:space="preserve"> </w:t>
-            </w:r>
-            <w:proofErr w:type="spellStart"/>
-            <w:r>
-              <w:t>hiện</w:t>
-            </w:r>
-            <w:proofErr w:type="spellEnd"/>
-            <w:r>
-              <w:t xml:space="preserve"> </w:t>
-            </w:r>
-            <w:proofErr w:type="spellStart"/>
-            <w:r>
-              <w:t>có</w:t>
-            </w:r>
-            <w:proofErr w:type="spellEnd"/>
-            <w:r>
-              <w:t xml:space="preserve"> </w:t>
-            </w:r>
-            <w:proofErr w:type="spellStart"/>
-            <w:r>
-              <w:t>trong</w:t>
-            </w:r>
-            <w:proofErr w:type="spellEnd"/>
-            <w:r>
-              <w:t xml:space="preserve"> </w:t>
-            </w:r>
-            <w:proofErr w:type="spellStart"/>
-            <w:r>
-              <w:t>hệ</w:t>
-            </w:r>
-            <w:proofErr w:type="spellEnd"/>
-            <w:r>
-              <w:t xml:space="preserve"> </w:t>
-            </w:r>
-            <w:proofErr w:type="spellStart"/>
-            <w:r>
-              <w:t>thống</w:t>
-            </w:r>
-            <w:proofErr w:type="spellEnd"/>
-            <w:r>
-              <w:t xml:space="preserve">, </w:t>
-            </w:r>
-            <w:proofErr w:type="spellStart"/>
-            <w:r>
-              <w:t>Quản</w:t>
-            </w:r>
-            <w:proofErr w:type="spellEnd"/>
-            <w:r>
-              <w:t xml:space="preserve"> </w:t>
-            </w:r>
-            <w:proofErr w:type="spellStart"/>
-            <w:r>
-              <w:t>trị</w:t>
-            </w:r>
-            <w:proofErr w:type="spellEnd"/>
-            <w:r>
-              <w:t xml:space="preserve"> </w:t>
-            </w:r>
-            <w:proofErr w:type="spellStart"/>
-            <w:r>
-              <w:t>viên</w:t>
-            </w:r>
-            <w:proofErr w:type="spellEnd"/>
-            <w:r>
-              <w:t xml:space="preserve"> </w:t>
-            </w:r>
-            <w:proofErr w:type="spellStart"/>
-            <w:r>
-              <w:t>chọn</w:t>
-            </w:r>
-            <w:proofErr w:type="spellEnd"/>
-            <w:r>
-              <w:t xml:space="preserve"> </w:t>
-            </w:r>
-            <w:proofErr w:type="spellStart"/>
-            <w:r>
-              <w:t>loại</w:t>
-            </w:r>
-            <w:proofErr w:type="spellEnd"/>
-            <w:r>
-              <w:t xml:space="preserve"> </w:t>
-            </w:r>
-            <w:proofErr w:type="spellStart"/>
-            <w:r>
-              <w:t>báo</w:t>
-            </w:r>
-            <w:proofErr w:type="spellEnd"/>
-            <w:r>
-              <w:t xml:space="preserve"> </w:t>
-            </w:r>
-            <w:proofErr w:type="spellStart"/>
-            <w:proofErr w:type="gramStart"/>
-            <w:r>
-              <w:t>cáo</w:t>
-            </w:r>
-            <w:r>
-              <w:t>,</w:t>
-            </w:r>
-            <w:r>
-              <w:t>hệ</w:t>
-            </w:r>
-            <w:proofErr w:type="spellEnd"/>
-            <w:proofErr w:type="gramEnd"/>
-            <w:r>
-              <w:t xml:space="preserve"> </w:t>
-            </w:r>
-            <w:proofErr w:type="spellStart"/>
-            <w:r>
-              <w:t>thống</w:t>
-            </w:r>
-            <w:proofErr w:type="spellEnd"/>
-            <w:r>
-              <w:t xml:space="preserve"> </w:t>
-            </w:r>
-            <w:proofErr w:type="spellStart"/>
-            <w:r>
-              <w:t>hiển</w:t>
-            </w:r>
-            <w:proofErr w:type="spellEnd"/>
-            <w:r>
-              <w:t xml:space="preserve"> </w:t>
-            </w:r>
-            <w:proofErr w:type="spellStart"/>
-            <w:r>
-              <w:t>thị</w:t>
-            </w:r>
-            <w:proofErr w:type="spellEnd"/>
-            <w:r>
-              <w:t xml:space="preserve"> </w:t>
-            </w:r>
-            <w:proofErr w:type="spellStart"/>
-            <w:r>
-              <w:t>danh</w:t>
-            </w:r>
-            <w:proofErr w:type="spellEnd"/>
-            <w:r>
-              <w:t xml:space="preserve"> </w:t>
-            </w:r>
-            <w:proofErr w:type="spellStart"/>
-            <w:r>
-              <w:t>sách</w:t>
-            </w:r>
-            <w:proofErr w:type="spellEnd"/>
-            <w:r>
-              <w:t xml:space="preserve"> </w:t>
-            </w:r>
-            <w:proofErr w:type="spellStart"/>
-            <w:r>
-              <w:t>báo</w:t>
-            </w:r>
-            <w:proofErr w:type="spellEnd"/>
-            <w:r>
-              <w:t xml:space="preserve"> </w:t>
-            </w:r>
-            <w:proofErr w:type="spellStart"/>
-            <w:r>
-              <w:t>cáo</w:t>
-            </w:r>
-            <w:proofErr w:type="spellEnd"/>
-            <w:r>
-              <w:t xml:space="preserve"> </w:t>
-            </w:r>
-            <w:proofErr w:type="spellStart"/>
-            <w:r>
-              <w:t>theo</w:t>
-            </w:r>
-            <w:proofErr w:type="spellEnd"/>
-            <w:r>
-              <w:t xml:space="preserve"> </w:t>
-            </w:r>
-            <w:proofErr w:type="spellStart"/>
-            <w:r>
-              <w:t>loại</w:t>
-            </w:r>
-            <w:proofErr w:type="spellEnd"/>
-            <w:r>
-              <w:t xml:space="preserve"> </w:t>
-            </w:r>
-            <w:proofErr w:type="spellStart"/>
-            <w:r>
-              <w:t>báo</w:t>
-            </w:r>
-            <w:proofErr w:type="spellEnd"/>
-            <w:r>
-              <w:t xml:space="preserve"> </w:t>
-            </w:r>
-            <w:proofErr w:type="spellStart"/>
-            <w:r>
-              <w:t>cáo</w:t>
-            </w:r>
-            <w:proofErr w:type="spellEnd"/>
-            <w:r>
-              <w:t xml:space="preserve"> </w:t>
-            </w:r>
-            <w:proofErr w:type="spellStart"/>
-            <w:r>
-              <w:t>đã</w:t>
-            </w:r>
-            <w:proofErr w:type="spellEnd"/>
-            <w:r>
-              <w:t xml:space="preserve"> </w:t>
-            </w:r>
-            <w:proofErr w:type="spellStart"/>
-            <w:r>
-              <w:t>chọn</w:t>
-            </w:r>
-            <w:proofErr w:type="spellEnd"/>
-            <w:r>
-              <w:t xml:space="preserve"> bao </w:t>
-            </w:r>
-            <w:proofErr w:type="spellStart"/>
-            <w:r>
-              <w:t>gồm</w:t>
-            </w:r>
-            <w:proofErr w:type="spellEnd"/>
-            <w:r>
-              <w:t xml:space="preserve"> </w:t>
-            </w:r>
-            <w:proofErr w:type="spellStart"/>
-            <w:r>
-              <w:t>các thông</w:t>
-            </w:r>
-            <w:proofErr w:type="spellEnd"/>
-            <w:r>
-              <w:t xml:space="preserve"> tin </w:t>
-            </w:r>
-            <w:proofErr w:type="spellStart"/>
-            <w:r>
-              <w:t>như</w:t>
-            </w:r>
-            <w:proofErr w:type="spellEnd"/>
-            <w:r>
-              <w:t xml:space="preserve"> </w:t>
-            </w:r>
-            <w:proofErr w:type="spellStart"/>
-            <w:r>
-              <w:t>tên</w:t>
-            </w:r>
-            <w:proofErr w:type="spellEnd"/>
-            <w:r>
-              <w:t xml:space="preserve"> </w:t>
-            </w:r>
-            <w:proofErr w:type="spellStart"/>
-            <w:r>
-              <w:t>báo</w:t>
-            </w:r>
-            <w:proofErr w:type="spellEnd"/>
-            <w:r>
-              <w:t xml:space="preserve"> </w:t>
-            </w:r>
-            <w:proofErr w:type="spellStart"/>
-            <w:r>
-              <w:t>cáo</w:t>
-            </w:r>
-            <w:proofErr w:type="spellEnd"/>
-            <w:r>
-              <w:t xml:space="preserve">, </w:t>
-            </w:r>
-            <w:proofErr w:type="spellStart"/>
-            <w:r>
-              <w:t>mô</w:t>
-            </w:r>
-            <w:proofErr w:type="spellEnd"/>
-            <w:r>
-              <w:t xml:space="preserve"> </w:t>
-            </w:r>
-            <w:proofErr w:type="spellStart"/>
-            <w:r>
-              <w:t>tả</w:t>
-            </w:r>
-            <w:proofErr w:type="spellEnd"/>
-            <w:r>
-              <w:t xml:space="preserve">, </w:t>
-            </w:r>
-            <w:proofErr w:type="spellStart"/>
-            <w:r>
-              <w:t>nội</w:t>
-            </w:r>
-            <w:proofErr w:type="spellEnd"/>
-            <w:r>
-              <w:t xml:space="preserve"> dung, </w:t>
-            </w:r>
-            <w:proofErr w:type="spellStart"/>
-            <w:r>
-              <w:t>thời</w:t>
-            </w:r>
-            <w:proofErr w:type="spellEnd"/>
-            <w:r>
-              <w:t xml:space="preserve"> </w:t>
-            </w:r>
-            <w:proofErr w:type="spellStart"/>
-            <w:r>
-              <w:t>gian</w:t>
+              <w:t>kê</w:t>
+            </w:r>
+            <w:proofErr w:type="spellEnd"/>
+            <w:r>
+              <w:t xml:space="preserve"> </w:t>
+            </w:r>
+            <w:proofErr w:type="spellStart"/>
+            <w:r>
+              <w:t>cần</w:t>
+            </w:r>
+            <w:proofErr w:type="spellEnd"/>
+            <w:r>
+              <w:t xml:space="preserve"> </w:t>
+            </w:r>
+            <w:proofErr w:type="spellStart"/>
+            <w:r>
+              <w:t>xem</w:t>
+            </w:r>
+            <w:proofErr w:type="spellEnd"/>
+            <w:r>
+              <w:t xml:space="preserve"> </w:t>
+            </w:r>
+            <w:proofErr w:type="spellStart"/>
+            <w:r>
+              <w:t>xét</w:t>
             </w:r>
             <w:proofErr w:type="spellEnd"/>
             <w:r>
@@ -12076,143 +11481,7 @@
             </w:pPr>
             <w:proofErr w:type="spellStart"/>
             <w:r>
-              <w:t>Tạo</w:t>
-            </w:r>
-            <w:proofErr w:type="spellEnd"/>
-            <w:r>
-              <w:t xml:space="preserve"> </w:t>
-            </w:r>
-            <w:proofErr w:type="spellStart"/>
-            <w:r>
-              <w:t>báo</w:t>
-            </w:r>
-            <w:proofErr w:type="spellEnd"/>
-            <w:r>
-              <w:t xml:space="preserve"> </w:t>
-            </w:r>
-            <w:proofErr w:type="spellStart"/>
-            <w:r>
-              <w:t>cáo</w:t>
-            </w:r>
-            <w:proofErr w:type="spellEnd"/>
-            <w:r>
-              <w:t xml:space="preserve">: </w:t>
-            </w:r>
-            <w:proofErr w:type="spellStart"/>
-            <w:r>
-              <w:t>Quản</w:t>
-            </w:r>
-            <w:proofErr w:type="spellEnd"/>
-            <w:r>
-              <w:t xml:space="preserve"> </w:t>
-            </w:r>
-            <w:proofErr w:type="spellStart"/>
-            <w:r>
-              <w:t>trị</w:t>
-            </w:r>
-            <w:proofErr w:type="spellEnd"/>
-            <w:r>
-              <w:t xml:space="preserve"> </w:t>
-            </w:r>
-            <w:proofErr w:type="spellStart"/>
-            <w:r>
-              <w:t>viên</w:t>
-            </w:r>
-            <w:proofErr w:type="spellEnd"/>
-            <w:r>
-              <w:t xml:space="preserve"> </w:t>
-            </w:r>
-            <w:proofErr w:type="spellStart"/>
-            <w:r>
-              <w:t>có</w:t>
-            </w:r>
-            <w:proofErr w:type="spellEnd"/>
-            <w:r>
-              <w:t xml:space="preserve"> </w:t>
-            </w:r>
-            <w:proofErr w:type="spellStart"/>
-            <w:r>
-              <w:t>thể</w:t>
-            </w:r>
-            <w:proofErr w:type="spellEnd"/>
-            <w:r>
-              <w:t xml:space="preserve"> </w:t>
-            </w:r>
-            <w:proofErr w:type="spellStart"/>
-            <w:r>
-              <w:t>thêm</w:t>
-            </w:r>
-            <w:proofErr w:type="spellEnd"/>
-            <w:r>
-              <w:t xml:space="preserve"> </w:t>
-            </w:r>
-            <w:proofErr w:type="spellStart"/>
-            <w:r>
-              <w:t>các</w:t>
-            </w:r>
-            <w:proofErr w:type="spellEnd"/>
-            <w:r>
-              <w:t xml:space="preserve"> </w:t>
-            </w:r>
-            <w:proofErr w:type="spellStart"/>
-            <w:r>
-              <w:t>báo</w:t>
-            </w:r>
-            <w:proofErr w:type="spellEnd"/>
-            <w:r>
-              <w:t xml:space="preserve"> </w:t>
-            </w:r>
-            <w:proofErr w:type="spellStart"/>
-            <w:r>
-              <w:t>cáo</w:t>
-            </w:r>
-            <w:proofErr w:type="spellEnd"/>
-            <w:r>
-              <w:t xml:space="preserve"> </w:t>
-            </w:r>
-            <w:proofErr w:type="spellStart"/>
-            <w:r>
-              <w:t>mới</w:t>
-            </w:r>
-            <w:proofErr w:type="spellEnd"/>
-            <w:r>
-              <w:t xml:space="preserve"> </w:t>
-            </w:r>
-            <w:proofErr w:type="spellStart"/>
-            <w:r>
-              <w:t>vào</w:t>
-            </w:r>
-            <w:proofErr w:type="spellEnd"/>
-            <w:r>
-              <w:t xml:space="preserve"> </w:t>
-            </w:r>
-            <w:proofErr w:type="spellStart"/>
-            <w:r>
-              <w:t>danh</w:t>
-            </w:r>
-            <w:proofErr w:type="spellEnd"/>
-            <w:r>
-              <w:t xml:space="preserve"> </w:t>
-            </w:r>
-            <w:proofErr w:type="spellStart"/>
-            <w:r>
-              <w:t>sách</w:t>
-            </w:r>
-            <w:proofErr w:type="spellEnd"/>
-            <w:r>
-              <w:t xml:space="preserve"> </w:t>
-            </w:r>
-            <w:proofErr w:type="spellStart"/>
-            <w:r>
-              <w:t>bằng</w:t>
-            </w:r>
-            <w:proofErr w:type="spellEnd"/>
-            <w:r>
-              <w:t xml:space="preserve"> </w:t>
-            </w:r>
-            <w:proofErr w:type="spellStart"/>
-            <w:r>
-              <w:t>cách</w:t>
+              <w:t>Lựa</w:t>
             </w:r>
             <w:proofErr w:type="spellEnd"/>
             <w:r>
@@ -12228,72 +11497,11 @@
             </w:r>
             <w:proofErr w:type="spellStart"/>
             <w:r>
-              <w:t>loại</w:t>
-            </w:r>
-            <w:proofErr w:type="spellEnd"/>
-            <w:r>
-              <w:t xml:space="preserve"> </w:t>
-            </w:r>
-            <w:proofErr w:type="spellStart"/>
-            <w:r>
-              <w:t>báo</w:t>
-            </w:r>
-            <w:proofErr w:type="spellEnd"/>
-            <w:r>
-              <w:t xml:space="preserve"> </w:t>
-            </w:r>
-            <w:proofErr w:type="spellStart"/>
-            <w:r>
-              <w:t>cáo</w:t>
-            </w:r>
-            <w:proofErr w:type="spellEnd"/>
-            <w:r>
-              <w:t xml:space="preserve">, </w:t>
-            </w:r>
-            <w:proofErr w:type="spellStart"/>
-            <w:r>
-              <w:t>sau</w:t>
-            </w:r>
-            <w:proofErr w:type="spellEnd"/>
-            <w:r>
-              <w:t xml:space="preserve"> </w:t>
-            </w:r>
-            <w:proofErr w:type="spellStart"/>
-            <w:proofErr w:type="gramStart"/>
-            <w:r>
-              <w:t>đó</w:t>
-            </w:r>
-            <w:proofErr w:type="spellEnd"/>
-            <w:r>
-              <w:t xml:space="preserve"> </w:t>
-            </w:r>
-            <w:r>
-              <w:t xml:space="preserve"> </w:t>
-            </w:r>
-            <w:proofErr w:type="spellStart"/>
-            <w:r>
-              <w:t>nhập</w:t>
-            </w:r>
-            <w:proofErr w:type="spellEnd"/>
-            <w:proofErr w:type="gramEnd"/>
-            <w:r>
-              <w:t xml:space="preserve"> </w:t>
-            </w:r>
-            <w:proofErr w:type="spellStart"/>
-            <w:r>
-              <w:t>thông</w:t>
-            </w:r>
-            <w:proofErr w:type="spellEnd"/>
-            <w:r>
-              <w:t xml:space="preserve"> tin chi </w:t>
-            </w:r>
-            <w:proofErr w:type="spellStart"/>
-            <w:r>
-              <w:t>tiết</w:t>
-            </w:r>
-            <w:proofErr w:type="spellEnd"/>
-            <w:r>
-              <w:t xml:space="preserve"> (</w:t>
+              <w:t>khoảng</w:t>
+            </w:r>
+            <w:proofErr w:type="spellEnd"/>
+            <w:r>
+              <w:t xml:space="preserve"> </w:t>
             </w:r>
             <w:proofErr w:type="spellStart"/>
             <w:r>
@@ -12309,154 +11517,6 @@
             </w:r>
             <w:proofErr w:type="spellEnd"/>
             <w:r>
-              <w:t xml:space="preserve">, </w:t>
-            </w:r>
-            <w:proofErr w:type="spellStart"/>
-            <w:r>
-              <w:t>tên</w:t>
-            </w:r>
-            <w:proofErr w:type="spellEnd"/>
-            <w:r>
-              <w:t xml:space="preserve"> </w:t>
-            </w:r>
-            <w:proofErr w:type="spellStart"/>
-            <w:r>
-              <w:t>báo</w:t>
-            </w:r>
-            <w:proofErr w:type="spellEnd"/>
-            <w:r>
-              <w:t xml:space="preserve"> </w:t>
-            </w:r>
-            <w:proofErr w:type="spellStart"/>
-            <w:r>
-              <w:t>cáo</w:t>
-            </w:r>
-            <w:proofErr w:type="spellEnd"/>
-            <w:r>
-              <w:t xml:space="preserve">, </w:t>
-            </w:r>
-            <w:proofErr w:type="spellStart"/>
-            <w:r>
-              <w:t>mô</w:t>
-            </w:r>
-            <w:proofErr w:type="spellEnd"/>
-            <w:r>
-              <w:t xml:space="preserve"> </w:t>
-            </w:r>
-            <w:proofErr w:type="spellStart"/>
-            <w:r>
-              <w:t>tả</w:t>
-            </w:r>
-            <w:proofErr w:type="spellEnd"/>
-            <w:r>
-              <w:t xml:space="preserve">, </w:t>
-            </w:r>
-            <w:proofErr w:type="spellStart"/>
-            <w:r>
-              <w:t>nội</w:t>
-            </w:r>
-            <w:proofErr w:type="spellEnd"/>
-            <w:r>
-              <w:t xml:space="preserve"> dung</w:t>
-            </w:r>
-            <w:r>
-              <w:t xml:space="preserve">, </w:t>
-            </w:r>
-            <w:proofErr w:type="spellStart"/>
-            <w:r>
-              <w:t>kết</w:t>
-            </w:r>
-            <w:proofErr w:type="spellEnd"/>
-            <w:r>
-              <w:t xml:space="preserve"> </w:t>
-            </w:r>
-            <w:proofErr w:type="spellStart"/>
-            <w:r>
-              <w:lastRenderedPageBreak/>
-              <w:t>luận</w:t>
-            </w:r>
-            <w:proofErr w:type="spellEnd"/>
-            <w:proofErr w:type="gramStart"/>
-            <w:r>
-              <w:t>,,...</w:t>
-            </w:r>
-            <w:proofErr w:type="gramEnd"/>
-            <w:r>
-              <w:t>)</w:t>
-            </w:r>
-            <w:r>
-              <w:t xml:space="preserve">, </w:t>
-            </w:r>
-            <w:proofErr w:type="spellStart"/>
-            <w:r>
-              <w:t>trong</w:t>
-            </w:r>
-            <w:proofErr w:type="spellEnd"/>
-            <w:r>
-              <w:t xml:space="preserve"> </w:t>
-            </w:r>
-            <w:proofErr w:type="spellStart"/>
-            <w:r>
-              <w:t>quá</w:t>
-            </w:r>
-            <w:proofErr w:type="spellEnd"/>
-            <w:r>
-              <w:t xml:space="preserve"> </w:t>
-            </w:r>
-            <w:proofErr w:type="spellStart"/>
-            <w:r>
-              <w:t>trình</w:t>
-            </w:r>
-            <w:proofErr w:type="spellEnd"/>
-            <w:r>
-              <w:t xml:space="preserve"> </w:t>
-            </w:r>
-            <w:proofErr w:type="spellStart"/>
-            <w:r>
-              <w:t>tạo</w:t>
-            </w:r>
-            <w:proofErr w:type="spellEnd"/>
-            <w:r>
-              <w:t xml:space="preserve"> </w:t>
-            </w:r>
-            <w:proofErr w:type="spellStart"/>
-            <w:r>
-              <w:t>báo</w:t>
-            </w:r>
-            <w:proofErr w:type="spellEnd"/>
-            <w:r>
-              <w:t xml:space="preserve"> </w:t>
-            </w:r>
-            <w:proofErr w:type="spellStart"/>
-            <w:r>
-              <w:t>cáo</w:t>
-            </w:r>
-            <w:proofErr w:type="spellEnd"/>
-            <w:r>
-              <w:t xml:space="preserve"> </w:t>
-            </w:r>
-            <w:proofErr w:type="spellStart"/>
-            <w:r>
-              <w:t>có</w:t>
-            </w:r>
-            <w:proofErr w:type="spellEnd"/>
-            <w:r>
-              <w:t xml:space="preserve"> </w:t>
-            </w:r>
-            <w:proofErr w:type="spellStart"/>
-            <w:r>
-              <w:t>thể</w:t>
-            </w:r>
-            <w:proofErr w:type="spellEnd"/>
-            <w:r>
-              <w:t xml:space="preserve"> </w:t>
-            </w:r>
-            <w:proofErr w:type="spellStart"/>
-            <w:r>
-              <w:t>xem</w:t>
-            </w:r>
-            <w:proofErr w:type="spellEnd"/>
-            <w:r>
               <w:t xml:space="preserve"> </w:t>
             </w:r>
             <w:proofErr w:type="spellStart"/>
@@ -12470,78 +11530,6 @@
             <w:proofErr w:type="spellStart"/>
             <w:r>
               <w:t>kê</w:t>
-            </w:r>
-            <w:proofErr w:type="spellEnd"/>
-            <w:r>
-              <w:t xml:space="preserve"> </w:t>
-            </w:r>
-            <w:proofErr w:type="spellStart"/>
-            <w:r>
-              <w:t>hệ</w:t>
-            </w:r>
-            <w:proofErr w:type="spellEnd"/>
-            <w:r>
-              <w:t xml:space="preserve"> </w:t>
-            </w:r>
-            <w:proofErr w:type="spellStart"/>
-            <w:r>
-              <w:t>thống</w:t>
-            </w:r>
-            <w:proofErr w:type="spellEnd"/>
-            <w:r>
-              <w:t xml:space="preserve"> </w:t>
-            </w:r>
-            <w:proofErr w:type="spellStart"/>
-            <w:r>
-              <w:t>để</w:t>
-            </w:r>
-            <w:proofErr w:type="spellEnd"/>
-            <w:r>
-              <w:t xml:space="preserve"> </w:t>
-            </w:r>
-            <w:proofErr w:type="spellStart"/>
-            <w:r>
-              <w:t>toạ</w:t>
-            </w:r>
-            <w:proofErr w:type="spellEnd"/>
-            <w:r>
-              <w:t xml:space="preserve"> </w:t>
-            </w:r>
-            <w:proofErr w:type="spellStart"/>
-            <w:r>
-              <w:t>báo</w:t>
-            </w:r>
-            <w:proofErr w:type="spellEnd"/>
-            <w:r>
-              <w:t xml:space="preserve"> </w:t>
-            </w:r>
-            <w:proofErr w:type="spellStart"/>
-            <w:r>
-              <w:t>cáo</w:t>
-            </w:r>
-            <w:proofErr w:type="spellEnd"/>
-            <w:r>
-              <w:t xml:space="preserve"> </w:t>
-            </w:r>
-            <w:proofErr w:type="spellStart"/>
-            <w:r>
-              <w:t>chính</w:t>
-            </w:r>
-            <w:proofErr w:type="spellEnd"/>
-            <w:r>
-              <w:t xml:space="preserve"> </w:t>
-            </w:r>
-            <w:proofErr w:type="spellStart"/>
-            <w:r>
-              <w:t>xác</w:t>
-            </w:r>
-            <w:proofErr w:type="spellEnd"/>
-            <w:r>
-              <w:t xml:space="preserve"> </w:t>
-            </w:r>
-            <w:proofErr w:type="spellStart"/>
-            <w:r>
-              <w:t>nhất</w:t>
             </w:r>
             <w:proofErr w:type="spellEnd"/>
             <w:r>
@@ -12559,103 +11547,79 @@
             </w:pPr>
             <w:proofErr w:type="spellStart"/>
             <w:r>
-              <w:t>Chỉnh</w:t>
-            </w:r>
-            <w:proofErr w:type="spellEnd"/>
-            <w:r>
-              <w:t xml:space="preserve"> </w:t>
-            </w:r>
-            <w:proofErr w:type="spellStart"/>
-            <w:r>
-              <w:t>sửa</w:t>
-            </w:r>
-            <w:proofErr w:type="spellEnd"/>
-            <w:r>
-              <w:t xml:space="preserve"> </w:t>
-            </w:r>
-            <w:proofErr w:type="spellStart"/>
-            <w:r>
-              <w:t>báo</w:t>
-            </w:r>
-            <w:proofErr w:type="spellEnd"/>
-            <w:r>
-              <w:t xml:space="preserve"> </w:t>
-            </w:r>
-            <w:proofErr w:type="spellStart"/>
-            <w:r>
-              <w:t>cáo</w:t>
-            </w:r>
-            <w:proofErr w:type="spellEnd"/>
-            <w:r>
-              <w:t xml:space="preserve">: </w:t>
-            </w:r>
-            <w:proofErr w:type="spellStart"/>
-            <w:r>
-              <w:t>Quản</w:t>
-            </w:r>
-            <w:proofErr w:type="spellEnd"/>
-            <w:r>
-              <w:t xml:space="preserve"> </w:t>
-            </w:r>
-            <w:proofErr w:type="spellStart"/>
-            <w:r>
-              <w:t>trị</w:t>
-            </w:r>
-            <w:proofErr w:type="spellEnd"/>
-            <w:r>
-              <w:t xml:space="preserve"> </w:t>
-            </w:r>
-            <w:proofErr w:type="spellStart"/>
-            <w:r>
-              <w:t>viên</w:t>
-            </w:r>
-            <w:proofErr w:type="spellEnd"/>
-            <w:r>
-              <w:t xml:space="preserve"> </w:t>
-            </w:r>
-            <w:proofErr w:type="spellStart"/>
-            <w:r>
-              <w:t>có</w:t>
-            </w:r>
-            <w:proofErr w:type="spellEnd"/>
-            <w:r>
-              <w:t xml:space="preserve"> </w:t>
-            </w:r>
-            <w:proofErr w:type="spellStart"/>
-            <w:r>
-              <w:t>thể</w:t>
-            </w:r>
-            <w:proofErr w:type="spellEnd"/>
-            <w:r>
-              <w:t xml:space="preserve"> </w:t>
-            </w:r>
-            <w:proofErr w:type="spellStart"/>
-            <w:r>
-              <w:t>chỉnh</w:t>
-            </w:r>
-            <w:proofErr w:type="spellEnd"/>
-            <w:r>
-              <w:t xml:space="preserve"> </w:t>
-            </w:r>
-            <w:proofErr w:type="spellStart"/>
-            <w:r>
-              <w:t>sửa</w:t>
-            </w:r>
-            <w:proofErr w:type="spellEnd"/>
-            <w:r>
-              <w:t xml:space="preserve"> </w:t>
-            </w:r>
-            <w:proofErr w:type="spellStart"/>
-            <w:r>
-              <w:t>thông</w:t>
-            </w:r>
-            <w:proofErr w:type="spellEnd"/>
-            <w:r>
-              <w:t xml:space="preserve"> tin </w:t>
-            </w:r>
-            <w:proofErr w:type="spellStart"/>
-            <w:r>
-              <w:t>của</w:t>
+              <w:t>Hệ</w:t>
+            </w:r>
+            <w:proofErr w:type="spellEnd"/>
+            <w:r>
+              <w:t xml:space="preserve"> </w:t>
+            </w:r>
+            <w:proofErr w:type="spellStart"/>
+            <w:r>
+              <w:t>thống</w:t>
+            </w:r>
+            <w:proofErr w:type="spellEnd"/>
+            <w:r>
+              <w:t xml:space="preserve"> </w:t>
+            </w:r>
+            <w:proofErr w:type="spellStart"/>
+            <w:r>
+              <w:t>sẽ</w:t>
+            </w:r>
+            <w:proofErr w:type="spellEnd"/>
+            <w:r>
+              <w:t xml:space="preserve"> </w:t>
+            </w:r>
+            <w:proofErr w:type="spellStart"/>
+            <w:r>
+              <w:t>tự</w:t>
+            </w:r>
+            <w:proofErr w:type="spellEnd"/>
+            <w:r>
+              <w:t xml:space="preserve"> </w:t>
+            </w:r>
+            <w:proofErr w:type="spellStart"/>
+            <w:r>
+              <w:t>động</w:t>
+            </w:r>
+            <w:proofErr w:type="spellEnd"/>
+            <w:r>
+              <w:t xml:space="preserve"> </w:t>
+            </w:r>
+            <w:proofErr w:type="spellStart"/>
+            <w:r>
+              <w:t>tổng</w:t>
+            </w:r>
+            <w:proofErr w:type="spellEnd"/>
+            <w:r>
+              <w:t xml:space="preserve"> </w:t>
+            </w:r>
+            <w:proofErr w:type="spellStart"/>
+            <w:r>
+              <w:t>hợp</w:t>
+            </w:r>
+            <w:proofErr w:type="spellEnd"/>
+            <w:r>
+              <w:t xml:space="preserve"> </w:t>
+            </w:r>
+            <w:proofErr w:type="spellStart"/>
+            <w:r>
+              <w:t>dữ</w:t>
+            </w:r>
+            <w:proofErr w:type="spellEnd"/>
+            <w:r>
+              <w:t xml:space="preserve"> </w:t>
+            </w:r>
+            <w:proofErr w:type="spellStart"/>
+            <w:r>
+              <w:t>liệu</w:t>
+            </w:r>
+            <w:proofErr w:type="spellEnd"/>
+            <w:r>
+              <w:t xml:space="preserve"> </w:t>
+            </w:r>
+            <w:proofErr w:type="spellStart"/>
+            <w:r>
+              <w:t>từ</w:t>
             </w:r>
             <w:proofErr w:type="spellEnd"/>
             <w:r>
@@ -12671,15 +11635,63 @@
             </w:r>
             <w:proofErr w:type="spellStart"/>
             <w:r>
-              <w:t>báo</w:t>
-            </w:r>
-            <w:proofErr w:type="spellEnd"/>
-            <w:r>
-              <w:t xml:space="preserve"> </w:t>
-            </w:r>
-            <w:proofErr w:type="spellStart"/>
-            <w:r>
-              <w:t>cáo</w:t>
+              <w:t>kho</w:t>
+            </w:r>
+            <w:proofErr w:type="spellEnd"/>
+            <w:r>
+              <w:t xml:space="preserve"> </w:t>
+            </w:r>
+            <w:proofErr w:type="spellStart"/>
+            <w:r>
+              <w:t>dữ</w:t>
+            </w:r>
+            <w:proofErr w:type="spellEnd"/>
+            <w:r>
+              <w:t xml:space="preserve"> </w:t>
+            </w:r>
+            <w:proofErr w:type="spellStart"/>
+            <w:r>
+              <w:t>liệu</w:t>
+            </w:r>
+            <w:proofErr w:type="spellEnd"/>
+            <w:r>
+              <w:t xml:space="preserve"> </w:t>
+            </w:r>
+            <w:proofErr w:type="spellStart"/>
+            <w:r>
+              <w:t>khác</w:t>
+            </w:r>
+            <w:proofErr w:type="spellEnd"/>
+            <w:r>
+              <w:t xml:space="preserve"> </w:t>
+            </w:r>
+            <w:proofErr w:type="spellStart"/>
+            <w:r>
+              <w:t>nhau</w:t>
+            </w:r>
+            <w:proofErr w:type="spellEnd"/>
+            <w:r>
+              <w:t xml:space="preserve"> </w:t>
+            </w:r>
+            <w:proofErr w:type="spellStart"/>
+            <w:r>
+              <w:t>theo</w:t>
+            </w:r>
+            <w:proofErr w:type="spellEnd"/>
+            <w:r>
+              <w:t xml:space="preserve"> </w:t>
+            </w:r>
+            <w:proofErr w:type="spellStart"/>
+            <w:r>
+              <w:t>tiêu</w:t>
+            </w:r>
+            <w:proofErr w:type="spellEnd"/>
+            <w:r>
+              <w:t xml:space="preserve"> </w:t>
+            </w:r>
+            <w:proofErr w:type="spellStart"/>
+            <w:r>
+              <w:t>chí</w:t>
             </w:r>
             <w:proofErr w:type="spellEnd"/>
             <w:r>
@@ -12695,23 +11707,9 @@
             </w:r>
             <w:proofErr w:type="spellStart"/>
             <w:r>
-              <w:t>tồn</w:t>
-            </w:r>
-            <w:proofErr w:type="spellEnd"/>
-            <w:r>
-              <w:t xml:space="preserve"> </w:t>
-            </w:r>
-            <w:proofErr w:type="spellStart"/>
-            <w:r>
-              <w:t>tạ</w:t>
-            </w:r>
-            <w:r>
-              <w:t>i</w:t>
-            </w:r>
-            <w:proofErr w:type="spellEnd"/>
-            <w:r>
-              <w:t xml:space="preserve">. </w:t>
-            </w:r>
+              <w:t>chọn</w:t>
+            </w:r>
+            <w:proofErr w:type="spellEnd"/>
           </w:p>
           <w:p>
             <w:pPr>
@@ -12724,167 +11722,79 @@
             </w:pPr>
             <w:proofErr w:type="spellStart"/>
             <w:r>
-              <w:t>Xóa</w:t>
-            </w:r>
-            <w:proofErr w:type="spellEnd"/>
-            <w:r>
-              <w:t xml:space="preserve"> </w:t>
-            </w:r>
-            <w:proofErr w:type="spellStart"/>
-            <w:r>
-              <w:t>báo</w:t>
-            </w:r>
-            <w:proofErr w:type="spellEnd"/>
-            <w:r>
-              <w:t xml:space="preserve"> </w:t>
-            </w:r>
-            <w:proofErr w:type="spellStart"/>
-            <w:r>
-              <w:t>cáo</w:t>
-            </w:r>
-            <w:proofErr w:type="spellEnd"/>
-            <w:r>
-              <w:t xml:space="preserve">: </w:t>
-            </w:r>
-            <w:proofErr w:type="spellStart"/>
-            <w:r>
-              <w:t>Nếu</w:t>
-            </w:r>
-            <w:proofErr w:type="spellEnd"/>
-            <w:r>
-              <w:t xml:space="preserve"> </w:t>
-            </w:r>
-            <w:proofErr w:type="spellStart"/>
-            <w:r>
-              <w:t>báo</w:t>
-            </w:r>
-            <w:proofErr w:type="spellEnd"/>
-            <w:r>
-              <w:t xml:space="preserve"> </w:t>
-            </w:r>
-            <w:proofErr w:type="spellStart"/>
-            <w:r>
-              <w:t>cáo</w:t>
-            </w:r>
-            <w:proofErr w:type="spellEnd"/>
-            <w:r>
-              <w:t xml:space="preserve"> </w:t>
-            </w:r>
-            <w:proofErr w:type="spellStart"/>
-            <w:r>
-              <w:t>không</w:t>
-            </w:r>
-            <w:proofErr w:type="spellEnd"/>
-            <w:r>
-              <w:t xml:space="preserve"> </w:t>
-            </w:r>
-            <w:proofErr w:type="spellStart"/>
-            <w:r>
-              <w:t>còn</w:t>
-            </w:r>
-            <w:proofErr w:type="spellEnd"/>
-            <w:r>
-              <w:t xml:space="preserve"> </w:t>
-            </w:r>
-            <w:proofErr w:type="spellStart"/>
-            <w:r>
-              <w:t>sử</w:t>
-            </w:r>
-            <w:proofErr w:type="spellEnd"/>
-            <w:r>
-              <w:t xml:space="preserve"> </w:t>
-            </w:r>
-            <w:proofErr w:type="spellStart"/>
-            <w:r>
-              <w:t>dụng</w:t>
-            </w:r>
-            <w:proofErr w:type="spellEnd"/>
-            <w:r>
-              <w:t xml:space="preserve">, </w:t>
-            </w:r>
-            <w:proofErr w:type="spellStart"/>
-            <w:r>
-              <w:t>quản</w:t>
-            </w:r>
-            <w:proofErr w:type="spellEnd"/>
-            <w:r>
-              <w:t xml:space="preserve"> </w:t>
-            </w:r>
-            <w:proofErr w:type="spellStart"/>
-            <w:r>
-              <w:t>trị</w:t>
-            </w:r>
-            <w:proofErr w:type="spellEnd"/>
-            <w:r>
-              <w:t xml:space="preserve"> </w:t>
-            </w:r>
-            <w:proofErr w:type="spellStart"/>
-            <w:r>
-              <w:t>viên</w:t>
-            </w:r>
-            <w:proofErr w:type="spellEnd"/>
-            <w:r>
-              <w:t xml:space="preserve"> </w:t>
-            </w:r>
-            <w:proofErr w:type="spellStart"/>
-            <w:r>
-              <w:t>có</w:t>
-            </w:r>
-            <w:proofErr w:type="spellEnd"/>
-            <w:r>
-              <w:t xml:space="preserve"> </w:t>
-            </w:r>
-            <w:proofErr w:type="spellStart"/>
-            <w:r>
-              <w:t>thể</w:t>
-            </w:r>
-            <w:proofErr w:type="spellEnd"/>
-            <w:r>
-              <w:t xml:space="preserve"> </w:t>
-            </w:r>
-            <w:proofErr w:type="spellStart"/>
-            <w:r>
-              <w:t>xóa</w:t>
-            </w:r>
-            <w:proofErr w:type="spellEnd"/>
-            <w:r>
-              <w:t xml:space="preserve"> </w:t>
-            </w:r>
-            <w:proofErr w:type="spellStart"/>
-            <w:r>
-              <w:t>báo</w:t>
-            </w:r>
-            <w:proofErr w:type="spellEnd"/>
-            <w:r>
-              <w:t xml:space="preserve"> </w:t>
-            </w:r>
-            <w:proofErr w:type="spellStart"/>
-            <w:r>
-              <w:t>cáo</w:t>
-            </w:r>
-            <w:proofErr w:type="spellEnd"/>
-            <w:r>
-              <w:t xml:space="preserve"> k</w:t>
-            </w:r>
-            <w:proofErr w:type="spellStart"/>
-            <w:r>
-              <w:t>hỏi</w:t>
-            </w:r>
-            <w:proofErr w:type="spellEnd"/>
-            <w:r>
-              <w:t xml:space="preserve"> </w:t>
-            </w:r>
-            <w:proofErr w:type="spellStart"/>
-            <w:r>
-              <w:t>hệ</w:t>
-            </w:r>
-            <w:proofErr w:type="spellEnd"/>
-            <w:r>
-              <w:t xml:space="preserve"> </w:t>
-            </w:r>
-            <w:proofErr w:type="spellStart"/>
-            <w:r>
-              <w:t>thống</w:t>
+              <w:t>Phân</w:t>
+            </w:r>
+            <w:proofErr w:type="spellEnd"/>
+            <w:r>
+              <w:t xml:space="preserve"> </w:t>
+            </w:r>
+            <w:proofErr w:type="spellStart"/>
+            <w:r>
+              <w:t>tích</w:t>
+            </w:r>
+            <w:proofErr w:type="spellEnd"/>
+            <w:r>
+              <w:t xml:space="preserve"> </w:t>
+            </w:r>
+            <w:proofErr w:type="spellStart"/>
+            <w:r>
+              <w:t>và</w:t>
+            </w:r>
+            <w:proofErr w:type="spellEnd"/>
+            <w:r>
+              <w:t xml:space="preserve"> </w:t>
+            </w:r>
+            <w:proofErr w:type="spellStart"/>
+            <w:r>
+              <w:t>hiển</w:t>
+            </w:r>
+            <w:proofErr w:type="spellEnd"/>
+            <w:r>
+              <w:t xml:space="preserve"> </w:t>
+            </w:r>
+            <w:proofErr w:type="spellStart"/>
+            <w:r>
+              <w:t>thị</w:t>
+            </w:r>
+            <w:proofErr w:type="spellEnd"/>
+            <w:r>
+              <w:t xml:space="preserve"> </w:t>
+            </w:r>
+            <w:proofErr w:type="spellStart"/>
+            <w:r>
+              <w:t>tuỳ</w:t>
+            </w:r>
+            <w:proofErr w:type="spellEnd"/>
+            <w:r>
+              <w:t xml:space="preserve"> </w:t>
+            </w:r>
+            <w:proofErr w:type="spellStart"/>
+            <w:r>
+              <w:t>theo</w:t>
+            </w:r>
+            <w:proofErr w:type="spellEnd"/>
+            <w:r>
+              <w:t xml:space="preserve"> </w:t>
+            </w:r>
+            <w:proofErr w:type="spellStart"/>
+            <w:r>
+              <w:t>loại</w:t>
+            </w:r>
+            <w:proofErr w:type="spellEnd"/>
+            <w:r>
+              <w:t xml:space="preserve"> </w:t>
+            </w:r>
+            <w:proofErr w:type="spellStart"/>
+            <w:r>
+              <w:t>dữ</w:t>
+            </w:r>
+            <w:proofErr w:type="spellEnd"/>
+            <w:r>
+              <w:t xml:space="preserve"> </w:t>
+            </w:r>
+            <w:proofErr w:type="spellStart"/>
+            <w:r>
+              <w:t>liệu</w:t>
             </w:r>
             <w:proofErr w:type="spellEnd"/>
             <w:r>
@@ -12901,8 +11811,10 @@
           <w:p>
             <w:proofErr w:type="spellStart"/>
             <w:r>
-              <w:lastRenderedPageBreak/>
               <w:t>Luồn</w:t>
+            </w:r>
+            <w:r>
+              <w:t>g</w:t>
             </w:r>
             <w:proofErr w:type="spellEnd"/>
             <w:r>
@@ -12957,63 +11869,129 @@
             </w:r>
             <w:proofErr w:type="spellStart"/>
             <w:r>
+              <w:t>người</w:t>
+            </w:r>
+            <w:proofErr w:type="spellEnd"/>
+            <w:r>
+              <w:t xml:space="preserve"> </w:t>
+            </w:r>
+            <w:proofErr w:type="spellStart"/>
+            <w:r>
+              <w:t>Quản</w:t>
+            </w:r>
+            <w:proofErr w:type="spellEnd"/>
+            <w:r>
+              <w:t xml:space="preserve"> </w:t>
+            </w:r>
+            <w:proofErr w:type="spellStart"/>
+            <w:r>
+              <w:t>trị</w:t>
+            </w:r>
+            <w:proofErr w:type="spellEnd"/>
+            <w:r>
+              <w:t xml:space="preserve"> </w:t>
+            </w:r>
+            <w:proofErr w:type="spellStart"/>
+            <w:r>
+              <w:t>chọn</w:t>
+            </w:r>
+            <w:proofErr w:type="spellEnd"/>
+            <w:r>
+              <w:t xml:space="preserve"> </w:t>
+            </w:r>
+            <w:proofErr w:type="spellStart"/>
+            <w:r>
+              <w:t>khoảng</w:t>
+            </w:r>
+            <w:proofErr w:type="spellEnd"/>
+            <w:r>
+              <w:t xml:space="preserve"> </w:t>
+            </w:r>
+            <w:proofErr w:type="spellStart"/>
+            <w:r>
+              <w:t>thời</w:t>
+            </w:r>
+            <w:proofErr w:type="spellEnd"/>
+            <w:r>
+              <w:t xml:space="preserve"> </w:t>
+            </w:r>
+            <w:proofErr w:type="spellStart"/>
+            <w:r>
+              <w:t>gian</w:t>
+            </w:r>
+            <w:proofErr w:type="spellEnd"/>
+            <w:r>
+              <w:t xml:space="preserve"> </w:t>
+            </w:r>
+            <w:proofErr w:type="spellStart"/>
+            <w:r>
+              <w:t>không</w:t>
+            </w:r>
+            <w:proofErr w:type="spellEnd"/>
+            <w:r>
+              <w:t xml:space="preserve"> </w:t>
+            </w:r>
+            <w:proofErr w:type="spellStart"/>
+            <w:r>
+              <w:t>phù</w:t>
+            </w:r>
+            <w:proofErr w:type="spellEnd"/>
+            <w:r>
+              <w:t xml:space="preserve"> </w:t>
+            </w:r>
+            <w:proofErr w:type="spellStart"/>
+            <w:r>
+              <w:t>hợp</w:t>
+            </w:r>
+            <w:proofErr w:type="spellEnd"/>
+            <w:r>
+              <w:t xml:space="preserve"> =&gt; </w:t>
+            </w:r>
+            <w:proofErr w:type="spellStart"/>
+            <w:r>
+              <w:t>hiển</w:t>
+            </w:r>
+            <w:proofErr w:type="spellEnd"/>
+            <w:r>
+              <w:t xml:space="preserve"> </w:t>
+            </w:r>
+            <w:proofErr w:type="spellStart"/>
+            <w:r>
+              <w:t>trị</w:t>
+            </w:r>
+            <w:proofErr w:type="spellEnd"/>
+            <w:r>
+              <w:t xml:space="preserve"> </w:t>
+            </w:r>
+            <w:proofErr w:type="spellStart"/>
+            <w:r>
               <w:t>thông</w:t>
             </w:r>
             <w:proofErr w:type="spellEnd"/>
             <w:r>
-              <w:t xml:space="preserve"> tin </w:t>
-            </w:r>
-            <w:proofErr w:type="spellStart"/>
+              <w:t xml:space="preserve"> </w:t>
+            </w:r>
+            <w:proofErr w:type="spellStart"/>
+            <w:proofErr w:type="gramStart"/>
             <w:r>
               <w:t>báo</w:t>
             </w:r>
             <w:proofErr w:type="spellEnd"/>
             <w:r>
-              <w:t xml:space="preserve"> </w:t>
-            </w:r>
-            <w:proofErr w:type="spellStart"/>
-            <w:r>
-              <w:t>cáo</w:t>
-            </w:r>
-            <w:proofErr w:type="spellEnd"/>
-            <w:r>
-              <w:t xml:space="preserve"> </w:t>
+              <w:t xml:space="preserve"> ”</w:t>
             </w:r>
             <w:proofErr w:type="spellStart"/>
             <w:r>
               <w:t>không</w:t>
             </w:r>
             <w:proofErr w:type="spellEnd"/>
-            <w:r>
-              <w:t xml:space="preserve"> </w:t>
-            </w:r>
-            <w:proofErr w:type="spellStart"/>
-            <w:r>
-              <w:t>đầy</w:t>
-            </w:r>
-            <w:proofErr w:type="spellEnd"/>
-            <w:r>
-              <w:t xml:space="preserve"> </w:t>
-            </w:r>
-            <w:proofErr w:type="spellStart"/>
-            <w:r>
-              <w:t>đủ</w:t>
-            </w:r>
-            <w:proofErr w:type="spellEnd"/>
-            <w:r>
-              <w:t xml:space="preserve"> </w:t>
-            </w:r>
-            <w:proofErr w:type="spellStart"/>
-            <w:r>
-              <w:t>hoặc</w:t>
-            </w:r>
-            <w:proofErr w:type="spellEnd"/>
-            <w:r>
-              <w:t xml:space="preserve"> </w:t>
-            </w:r>
-            <w:proofErr w:type="spellStart"/>
-            <w:r>
-              <w:t>không</w:t>
+            <w:proofErr w:type="gramEnd"/>
+            <w:r>
+              <w:t xml:space="preserve"> </w:t>
+            </w:r>
+            <w:proofErr w:type="spellStart"/>
+            <w:r>
+              <w:t>phù</w:t>
             </w:r>
             <w:proofErr w:type="spellEnd"/>
             <w:r>
@@ -13025,67 +12003,11 @@
             </w:r>
             <w:proofErr w:type="spellEnd"/>
             <w:r>
-              <w:t xml:space="preserve"> </w:t>
-            </w:r>
-            <w:proofErr w:type="spellStart"/>
-            <w:r>
-              <w:t>lệ</w:t>
-            </w:r>
-            <w:proofErr w:type="spellEnd"/>
-            <w:r>
-              <w:t xml:space="preserve">, </w:t>
-            </w:r>
-            <w:proofErr w:type="spellStart"/>
-            <w:r>
-              <w:t>hệ</w:t>
-            </w:r>
-            <w:proofErr w:type="spellEnd"/>
-            <w:r>
-              <w:t xml:space="preserve"> </w:t>
-            </w:r>
-            <w:proofErr w:type="spellStart"/>
-            <w:r>
-              <w:t>thống</w:t>
-            </w:r>
-            <w:proofErr w:type="spellEnd"/>
-            <w:r>
-              <w:t xml:space="preserve"> </w:t>
-            </w:r>
-            <w:proofErr w:type="spellStart"/>
-            <w:r>
-              <w:t>sẽ</w:t>
-            </w:r>
-            <w:proofErr w:type="spellEnd"/>
-            <w:r>
-              <w:t xml:space="preserve"> </w:t>
-            </w:r>
-            <w:proofErr w:type="spellStart"/>
-            <w:r>
-              <w:t>hiển</w:t>
-            </w:r>
-            <w:proofErr w:type="spellEnd"/>
-            <w:r>
-              <w:t xml:space="preserve"> </w:t>
-            </w:r>
-            <w:proofErr w:type="spellStart"/>
-            <w:r>
-              <w:t>thị</w:t>
-            </w:r>
-            <w:proofErr w:type="spellEnd"/>
-            <w:r>
-              <w:t xml:space="preserve"> </w:t>
-            </w:r>
-            <w:proofErr w:type="spellStart"/>
-            <w:r>
-              <w:t>thông</w:t>
-            </w:r>
-            <w:proofErr w:type="spellEnd"/>
-            <w:r>
-              <w:t xml:space="preserve"> </w:t>
-            </w:r>
-            <w:proofErr w:type="spellStart"/>
-            <w:r>
-              <w:t>báo</w:t>
+              <w:t xml:space="preserve">” </w:t>
+            </w:r>
+            <w:proofErr w:type="spellStart"/>
+            <w:r>
+              <w:t>và</w:t>
             </w:r>
             <w:proofErr w:type="spellEnd"/>
             <w:r>
@@ -13109,40 +12031,24 @@
             </w:r>
             <w:proofErr w:type="spellStart"/>
             <w:r>
-              <w:t>bổ</w:t>
-            </w:r>
-            <w:proofErr w:type="spellEnd"/>
-            <w:r>
-              <w:t xml:space="preserve"> sung </w:t>
-            </w:r>
-            <w:proofErr w:type="spellStart"/>
-            <w:r>
-              <w:t>hoặc</w:t>
-            </w:r>
-            <w:proofErr w:type="spellEnd"/>
-            <w:r>
-              <w:t xml:space="preserve"> </w:t>
-            </w:r>
-            <w:proofErr w:type="spellStart"/>
-            <w:r>
-              <w:t>sửa</w:t>
-            </w:r>
-            <w:proofErr w:type="spellEnd"/>
-            <w:r>
-              <w:t xml:space="preserve"> </w:t>
-            </w:r>
-            <w:proofErr w:type="spellStart"/>
-            <w:r>
-              <w:t>đổi</w:t>
-            </w:r>
-            <w:proofErr w:type="spellEnd"/>
-            <w:r>
-              <w:t>.</w:t>
+              <w:t>chọn</w:t>
+            </w:r>
+            <w:proofErr w:type="spellEnd"/>
+            <w:r>
+              <w:t xml:space="preserve"> </w:t>
+            </w:r>
+            <w:proofErr w:type="spellStart"/>
+            <w:r>
+              <w:t>lại</w:t>
+            </w:r>
+            <w:proofErr w:type="spellEnd"/>
+            <w:r>
+              <w:t xml:space="preserve">. </w:t>
             </w:r>
           </w:p>
           <w:p>
             <w:r>
-              <w:t xml:space="preserve"> 4.1 TH: </w:t>
+              <w:t xml:space="preserve">4.1 TH: </w:t>
             </w:r>
             <w:proofErr w:type="spellStart"/>
             <w:r>
@@ -13154,11 +12060,189 @@
             </w:r>
             <w:proofErr w:type="spellStart"/>
             <w:r>
-              <w:t>có</w:t>
-            </w:r>
-            <w:proofErr w:type="spellEnd"/>
-            <w:r>
-              <w:t xml:space="preserve"> </w:t>
+              <w:t>kho</w:t>
+            </w:r>
+            <w:proofErr w:type="spellEnd"/>
+            <w:r>
+              <w:t xml:space="preserve"> </w:t>
+            </w:r>
+            <w:proofErr w:type="spellStart"/>
+            <w:r>
+              <w:t>dữ</w:t>
+            </w:r>
+            <w:proofErr w:type="spellEnd"/>
+            <w:r>
+              <w:t xml:space="preserve"> </w:t>
+            </w:r>
+            <w:proofErr w:type="spellStart"/>
+            <w:r>
+              <w:t>liệu</w:t>
+            </w:r>
+            <w:proofErr w:type="spellEnd"/>
+            <w:r>
+              <w:t xml:space="preserve"> </w:t>
+            </w:r>
+            <w:proofErr w:type="spellStart"/>
+            <w:r>
+              <w:t>trống</w:t>
+            </w:r>
+            <w:proofErr w:type="spellEnd"/>
+            <w:r>
+              <w:t xml:space="preserve"> =&gt; </w:t>
+            </w:r>
+            <w:proofErr w:type="spellStart"/>
+            <w:r>
+              <w:t>hiển</w:t>
+            </w:r>
+            <w:proofErr w:type="spellEnd"/>
+            <w:r>
+              <w:t xml:space="preserve"> </w:t>
+            </w:r>
+            <w:proofErr w:type="spellStart"/>
+            <w:r>
+              <w:t>t</w:t>
+            </w:r>
+            <w:r>
+              <w:t>h</w:t>
+            </w:r>
+            <w:r>
+              <w:t>ị</w:t>
+            </w:r>
+            <w:proofErr w:type="spellEnd"/>
+            <w:r>
+              <w:t xml:space="preserve"> </w:t>
+            </w:r>
+            <w:proofErr w:type="spellStart"/>
+            <w:r>
+              <w:t>thông</w:t>
+            </w:r>
+            <w:proofErr w:type="spellEnd"/>
+            <w:r>
+              <w:t xml:space="preserve"> </w:t>
+            </w:r>
+            <w:proofErr w:type="spellStart"/>
+            <w:r>
+              <w:t>báo</w:t>
+            </w:r>
+            <w:proofErr w:type="spellEnd"/>
+            <w:r>
+              <w:t xml:space="preserve"> “</w:t>
+            </w:r>
+            <w:proofErr w:type="spellStart"/>
+            <w:r>
+              <w:t>kho</w:t>
+            </w:r>
+            <w:proofErr w:type="spellEnd"/>
+            <w:r>
+              <w:t xml:space="preserve"> </w:t>
+            </w:r>
+            <w:proofErr w:type="spellStart"/>
+            <w:r>
+              <w:t>dữ</w:t>
+            </w:r>
+            <w:proofErr w:type="spellEnd"/>
+            <w:r>
+              <w:t xml:space="preserve"> </w:t>
+            </w:r>
+            <w:proofErr w:type="spellStart"/>
+            <w:r>
+              <w:t>liệu</w:t>
+            </w:r>
+            <w:proofErr w:type="spellEnd"/>
+            <w:r>
+              <w:t xml:space="preserve"> </w:t>
+            </w:r>
+            <w:proofErr w:type="spellStart"/>
+            <w:r>
+              <w:t>trống</w:t>
+            </w:r>
+            <w:proofErr w:type="spellEnd"/>
+            <w:r>
+              <w:t>”</w:t>
+            </w:r>
+            <w:r>
+              <w:t xml:space="preserve"> </w:t>
+            </w:r>
+            <w:proofErr w:type="spellStart"/>
+            <w:r>
+              <w:t>và</w:t>
+            </w:r>
+            <w:proofErr w:type="spellEnd"/>
+            <w:r>
+              <w:t xml:space="preserve"> quay </w:t>
+            </w:r>
+            <w:proofErr w:type="spellStart"/>
+            <w:r>
+              <w:t>lại</w:t>
+            </w:r>
+            <w:proofErr w:type="spellEnd"/>
+            <w:r>
+              <w:t xml:space="preserve"> </w:t>
+            </w:r>
+            <w:proofErr w:type="spellStart"/>
+            <w:r>
+              <w:t>bước</w:t>
+            </w:r>
+            <w:proofErr w:type="spellEnd"/>
+            <w:r>
+              <w:t xml:space="preserve"> 3</w:t>
+            </w:r>
+          </w:p>
+          <w:p>
+            <w:r>
+              <w:lastRenderedPageBreak/>
+              <w:t>4.2 TH:</w:t>
+            </w:r>
+            <w:r>
+              <w:t xml:space="preserve"> </w:t>
+            </w:r>
+            <w:proofErr w:type="spellStart"/>
+            <w:r>
+              <w:t>Không</w:t>
+            </w:r>
+            <w:proofErr w:type="spellEnd"/>
+            <w:r>
+              <w:t xml:space="preserve"> </w:t>
+            </w:r>
+            <w:proofErr w:type="spellStart"/>
+            <w:r>
+              <w:t>thể</w:t>
+            </w:r>
+            <w:proofErr w:type="spellEnd"/>
+            <w:r>
+              <w:t xml:space="preserve"> </w:t>
+            </w:r>
+            <w:proofErr w:type="spellStart"/>
+            <w:r>
+              <w:t>truy</w:t>
+            </w:r>
+            <w:proofErr w:type="spellEnd"/>
+            <w:r>
+              <w:t xml:space="preserve"> </w:t>
+            </w:r>
+            <w:proofErr w:type="spellStart"/>
+            <w:r>
+              <w:t>xuất</w:t>
+            </w:r>
+            <w:proofErr w:type="spellEnd"/>
+            <w:r>
+              <w:t xml:space="preserve"> </w:t>
+            </w:r>
+            <w:proofErr w:type="spellStart"/>
+            <w:r>
+              <w:t>dữ</w:t>
+            </w:r>
+            <w:proofErr w:type="spellEnd"/>
+            <w:r>
+              <w:t xml:space="preserve"> </w:t>
+            </w:r>
+            <w:proofErr w:type="spellStart"/>
+            <w:r>
+              <w:t>liệu</w:t>
+            </w:r>
+            <w:proofErr w:type="spellEnd"/>
+            <w:r>
+              <w:t xml:space="preserve"> do </w:t>
             </w:r>
             <w:proofErr w:type="spellStart"/>
             <w:r>
@@ -13170,27 +12254,35 @@
             </w:r>
             <w:proofErr w:type="spellStart"/>
             <w:r>
-              <w:t>khi</w:t>
-            </w:r>
-            <w:proofErr w:type="spellEnd"/>
-            <w:r>
-              <w:t xml:space="preserve"> </w:t>
-            </w:r>
-            <w:proofErr w:type="spellStart"/>
-            <w:r>
-              <w:t>chỉnh</w:t>
-            </w:r>
-            <w:proofErr w:type="spellEnd"/>
-            <w:r>
-              <w:t xml:space="preserve"> </w:t>
-            </w:r>
-            <w:proofErr w:type="spellStart"/>
-            <w:r>
-              <w:t>sửa</w:t>
-            </w:r>
-            <w:proofErr w:type="spellEnd"/>
-            <w:r>
-              <w:t xml:space="preserve">, </w:t>
+              <w:t>kết</w:t>
+            </w:r>
+            <w:proofErr w:type="spellEnd"/>
+            <w:r>
+              <w:t xml:space="preserve"> </w:t>
+            </w:r>
+            <w:proofErr w:type="spellStart"/>
+            <w:r>
+              <w:t>nối</w:t>
+            </w:r>
+            <w:proofErr w:type="spellEnd"/>
+            <w:r>
+              <w:t xml:space="preserve"> </w:t>
+            </w:r>
+            <w:proofErr w:type="spellStart"/>
+            <w:r>
+              <w:t>hoặc</w:t>
+            </w:r>
+            <w:proofErr w:type="spellEnd"/>
+            <w:r>
+              <w:t xml:space="preserve"> </w:t>
+            </w:r>
+            <w:proofErr w:type="spellStart"/>
+            <w:r>
+              <w:t>lỗi</w:t>
+            </w:r>
+            <w:proofErr w:type="spellEnd"/>
+            <w:r>
+              <w:t xml:space="preserve"> </w:t>
             </w:r>
             <w:proofErr w:type="spellStart"/>
             <w:r>
@@ -13206,59 +12298,27 @@
             </w:r>
             <w:proofErr w:type="spellEnd"/>
             <w:r>
-              <w:t xml:space="preserve"> </w:t>
-            </w:r>
-            <w:proofErr w:type="spellStart"/>
-            <w:r>
-              <w:t>sẽ</w:t>
-            </w:r>
-            <w:proofErr w:type="spellEnd"/>
-            <w:r>
-              <w:t xml:space="preserve"> </w:t>
-            </w:r>
-            <w:proofErr w:type="spellStart"/>
-            <w:r>
-              <w:t>không</w:t>
-            </w:r>
-            <w:proofErr w:type="spellEnd"/>
-            <w:r>
-              <w:t xml:space="preserve"> </w:t>
-            </w:r>
-            <w:proofErr w:type="spellStart"/>
-            <w:r>
-              <w:t>cho</w:t>
-            </w:r>
-            <w:proofErr w:type="spellEnd"/>
-            <w:r>
-              <w:t xml:space="preserve"> </w:t>
-            </w:r>
-            <w:proofErr w:type="spellStart"/>
-            <w:r>
-              <w:t>phép</w:t>
-            </w:r>
-            <w:proofErr w:type="spellEnd"/>
-            <w:r>
-              <w:t xml:space="preserve"> </w:t>
-            </w:r>
-            <w:proofErr w:type="spellStart"/>
-            <w:r>
-              <w:t>lưu</w:t>
-            </w:r>
-            <w:proofErr w:type="spellEnd"/>
-            <w:r>
-              <w:t xml:space="preserve"> </w:t>
-            </w:r>
-            <w:proofErr w:type="spellStart"/>
-            <w:r>
-              <w:t>thay</w:t>
-            </w:r>
-            <w:proofErr w:type="spellEnd"/>
-            <w:r>
-              <w:t xml:space="preserve"> </w:t>
-            </w:r>
-            <w:proofErr w:type="spellStart"/>
-            <w:r>
-              <w:t>đổi</w:t>
+              <w:t xml:space="preserve"> =&gt; </w:t>
+            </w:r>
+            <w:proofErr w:type="spellStart"/>
+            <w:r>
+              <w:t>Thông</w:t>
+            </w:r>
+            <w:proofErr w:type="spellEnd"/>
+            <w:r>
+              <w:t xml:space="preserve"> </w:t>
+            </w:r>
+            <w:proofErr w:type="spellStart"/>
+            <w:r>
+              <w:t>báo</w:t>
+            </w:r>
+            <w:proofErr w:type="spellEnd"/>
+            <w:r>
+              <w:t xml:space="preserve"> </w:t>
+            </w:r>
+            <w:proofErr w:type="spellStart"/>
+            <w:r>
+              <w:t>lỗi</w:t>
             </w:r>
             <w:proofErr w:type="spellEnd"/>
             <w:r>
@@ -13274,31 +12334,47 @@
             </w:r>
             <w:proofErr w:type="spellStart"/>
             <w:r>
-              <w:t>yêu</w:t>
-            </w:r>
-            <w:proofErr w:type="spellEnd"/>
-            <w:r>
-              <w:t xml:space="preserve"> </w:t>
-            </w:r>
-            <w:proofErr w:type="spellStart"/>
-            <w:r>
-              <w:t>cầu</w:t>
-            </w:r>
-            <w:proofErr w:type="spellEnd"/>
-            <w:r>
-              <w:t xml:space="preserve"> </w:t>
-            </w:r>
-            <w:proofErr w:type="spellStart"/>
-            <w:r>
-              <w:t>kiểm</w:t>
-            </w:r>
-            <w:proofErr w:type="spellEnd"/>
-            <w:r>
-              <w:t xml:space="preserve"> </w:t>
-            </w:r>
-            <w:proofErr w:type="spellStart"/>
-            <w:r>
-              <w:t>tra</w:t>
+              <w:t>khuyến</w:t>
+            </w:r>
+            <w:proofErr w:type="spellEnd"/>
+            <w:r>
+              <w:t xml:space="preserve"> </w:t>
+            </w:r>
+            <w:proofErr w:type="spellStart"/>
+            <w:r>
+              <w:t>nghị</w:t>
+            </w:r>
+            <w:proofErr w:type="spellEnd"/>
+            <w:r>
+              <w:t xml:space="preserve"> </w:t>
+            </w:r>
+            <w:proofErr w:type="spellStart"/>
+            <w:r>
+              <w:t>Quản</w:t>
+            </w:r>
+            <w:proofErr w:type="spellEnd"/>
+            <w:r>
+              <w:t xml:space="preserve"> </w:t>
+            </w:r>
+            <w:proofErr w:type="spellStart"/>
+            <w:r>
+              <w:t>trị</w:t>
+            </w:r>
+            <w:proofErr w:type="spellEnd"/>
+            <w:r>
+              <w:t xml:space="preserve"> </w:t>
+            </w:r>
+            <w:proofErr w:type="spellStart"/>
+            <w:r>
+              <w:t>viên</w:t>
+            </w:r>
+            <w:proofErr w:type="spellEnd"/>
+            <w:r>
+              <w:t xml:space="preserve"> th</w:t>
+            </w:r>
+            <w:proofErr w:type="spellStart"/>
+            <w:r>
+              <w:t>ử</w:t>
             </w:r>
             <w:proofErr w:type="spellEnd"/>
             <w:r>
@@ -13314,11 +12390,43 @@
             </w:r>
             <w:proofErr w:type="spellStart"/>
             <w:r>
-              <w:t>thông</w:t>
-            </w:r>
-            <w:proofErr w:type="spellEnd"/>
-            <w:r>
-              <w:t xml:space="preserve"> tin.</w:t>
+              <w:t>sau</w:t>
+            </w:r>
+            <w:proofErr w:type="spellEnd"/>
+            <w:r>
+              <w:t xml:space="preserve"> </w:t>
+            </w:r>
+            <w:proofErr w:type="spellStart"/>
+            <w:r>
+              <w:t>một</w:t>
+            </w:r>
+            <w:proofErr w:type="spellEnd"/>
+            <w:r>
+              <w:t xml:space="preserve"> </w:t>
+            </w:r>
+            <w:proofErr w:type="spellStart"/>
+            <w:r>
+              <w:t>thời</w:t>
+            </w:r>
+            <w:proofErr w:type="spellEnd"/>
+            <w:r>
+              <w:t xml:space="preserve"> </w:t>
+            </w:r>
+            <w:proofErr w:type="spellStart"/>
+            <w:r>
+              <w:t>gian</w:t>
+            </w:r>
+            <w:proofErr w:type="spellEnd"/>
+            <w:r>
+              <w:t xml:space="preserve"> </w:t>
+            </w:r>
+            <w:proofErr w:type="spellStart"/>
+            <w:r>
+              <w:t>ngắn</w:t>
+            </w:r>
+            <w:proofErr w:type="spellEnd"/>
+            <w:r>
+              <w:t>.</w:t>
             </w:r>
           </w:p>
         </w:tc>
@@ -13331,7 +12439,11 @@
           <w:p>
             <w:proofErr w:type="spellStart"/>
             <w:r>
+              <w:lastRenderedPageBreak/>
               <w:t>Luồn</w:t>
+            </w:r>
+            <w:r>
+              <w:t>g</w:t>
             </w:r>
             <w:proofErr w:type="spellEnd"/>
             <w:r>
@@ -18594,6 +17706,10 @@
 </file>
 
 <file path=customXml/item1.xml><?xml version="1.0" encoding="utf-8"?>
+<b:Sources xmlns:b="http://schemas.openxmlformats.org/officeDocument/2006/bibliography" xmlns="http://schemas.openxmlformats.org/officeDocument/2006/bibliography" SelectedStyle="\APASixthEditionOfficeOnline.xsl" StyleName="APA" Version="6"/>
+</file>
+
+<file path=customXml/item2.xml><?xml version="1.0" encoding="utf-8"?>
 <s:customData xmlns="http://www.wps.cn/officeDocument/2013/wpsCustomData" xmlns:s="http://www.wps.cn/officeDocument/2013/wpsCustomData">
   <customSectProps>
     <customSectPr/>
@@ -18605,22 +17721,18 @@
 </s:customData>
 </file>
 
-<file path=customXml/item2.xml><?xml version="1.0" encoding="utf-8"?>
-<b:Sources xmlns:b="http://schemas.openxmlformats.org/officeDocument/2006/bibliography" xmlns="http://schemas.openxmlformats.org/officeDocument/2006/bibliography" SelectedStyle="\APASixthEditionOfficeOnline.xsl" StyleName="APA" Version="6"/>
+<file path=customXml/itemProps1.xml><?xml version="1.0" encoding="utf-8"?>
+<ds:datastoreItem xmlns:ds="http://schemas.openxmlformats.org/officeDocument/2006/customXml" ds:itemID="{5FDEE11A-D170-47DE-B03A-952D5E452248}">
+  <ds:schemaRefs>
+    <ds:schemaRef ds:uri="http://schemas.openxmlformats.org/officeDocument/2006/bibliography"/>
+  </ds:schemaRefs>
+</ds:datastoreItem>
 </file>
 
-<file path=customXml/itemProps1.xml><?xml version="1.0" encoding="utf-8"?>
+<file path=customXml/itemProps2.xml><?xml version="1.0" encoding="utf-8"?>
 <ds:datastoreItem xmlns:ds="http://schemas.openxmlformats.org/officeDocument/2006/customXml" ds:itemID="{B1977F7D-205B-4081-913C-38D41E755F92}">
   <ds:schemaRefs>
     <ds:schemaRef ds:uri="http://www.wps.cn/officeDocument/2013/wpsCustomData"/>
   </ds:schemaRefs>
 </ds:datastoreItem>
-</file>
-
-<file path=customXml/itemProps2.xml><?xml version="1.0" encoding="utf-8"?>
-<ds:datastoreItem xmlns:ds="http://schemas.openxmlformats.org/officeDocument/2006/customXml" ds:itemID="{5FDEE11A-D170-47DE-B03A-952D5E452248}">
-  <ds:schemaRefs>
-    <ds:schemaRef ds:uri="http://schemas.openxmlformats.org/officeDocument/2006/bibliography"/>
-  </ds:schemaRefs>
-</ds:datastoreItem>
 </file>
</xml_diff>